<commit_message>
adicionado observação ao porte do pet
</commit_message>
<xml_diff>
--- a/negocio/regras_negocio.docx
+++ b/negocio/regras_negocio.docx
@@ -1,6 +1,6 @@
 
 <file path=word/document.xml><?xml version="1.0" encoding="utf-8"?>
-<w:document xmlns:wpc="http://schemas.microsoft.com/office/word/2010/wordprocessingCanvas" xmlns:cx="http://schemas.microsoft.com/office/drawing/2014/chartex" xmlns:cx1="http://schemas.microsoft.com/office/drawing/2015/9/8/chartex" xmlns:cx2="http://schemas.microsoft.com/office/drawing/2015/10/21/chartex" xmlns:cx3="http://schemas.microsoft.com/office/drawing/2016/5/9/chartex" xmlns:cx4="http://schemas.microsoft.com/office/drawing/2016/5/10/chartex" xmlns:cx5="http://schemas.microsoft.com/office/drawing/2016/5/11/chartex" xmlns:cx6="http://schemas.microsoft.com/office/drawing/2016/5/12/chartex" xmlns:cx7="http://schemas.microsoft.com/office/drawing/2016/5/13/chartex" xmlns:cx8="http://schemas.microsoft.com/office/drawing/2016/5/14/chartex" xmlns:mc="http://schemas.openxmlformats.org/markup-compatibility/2006" xmlns:aink="http://schemas.microsoft.com/office/drawing/2016/ink" xmlns:am3d="http://schemas.microsoft.com/office/drawing/2017/model3d" xmlns:o="urn:schemas-microsoft-com:office:office" xmlns:r="http://schemas.openxmlformats.org/officeDocument/2006/relationships" xmlns:m="http://schemas.openxmlformats.org/officeDocument/2006/math" xmlns:v="urn:schemas-microsoft-com:vml" xmlns:wp14="http://schemas.microsoft.com/office/word/2010/wordprocessingDrawing" xmlns:wp="http://schemas.openxmlformats.org/drawingml/2006/wordprocessingDrawing" xmlns:w10="urn:schemas-microsoft-com:office:word" xmlns:w="http://schemas.openxmlformats.org/wordprocessingml/2006/main" xmlns:w14="http://schemas.microsoft.com/office/word/2010/wordml" xmlns:w15="http://schemas.microsoft.com/office/word/2012/wordml" xmlns:w16cex="http://schemas.microsoft.com/office/word/2018/wordml/cex" xmlns:w16cid="http://schemas.microsoft.com/office/word/2016/wordml/cid" xmlns:w16="http://schemas.microsoft.com/office/word/2018/wordml" xmlns:w16se="http://schemas.microsoft.com/office/word/2015/wordml/symex" xmlns:wpg="http://schemas.microsoft.com/office/word/2010/wordprocessingGroup" xmlns:wpi="http://schemas.microsoft.com/office/word/2010/wordprocessingInk" xmlns:wne="http://schemas.microsoft.com/office/word/2006/wordml" xmlns:wps="http://schemas.microsoft.com/office/word/2010/wordprocessingShape" mc:Ignorable="w14 w15 w16se w16cid w16 w16cex wp14">
+<w:document xmlns:wpc="http://schemas.microsoft.com/office/word/2010/wordprocessingCanvas" xmlns:cx="http://schemas.microsoft.com/office/drawing/2014/chartex" xmlns:cx1="http://schemas.microsoft.com/office/drawing/2015/9/8/chartex" xmlns:mc="http://schemas.openxmlformats.org/markup-compatibility/2006" xmlns:o="urn:schemas-microsoft-com:office:office" xmlns:r="http://schemas.openxmlformats.org/officeDocument/2006/relationships" xmlns:m="http://schemas.openxmlformats.org/officeDocument/2006/math" xmlns:v="urn:schemas-microsoft-com:vml" xmlns:wp14="http://schemas.microsoft.com/office/word/2010/wordprocessingDrawing" xmlns:wp="http://schemas.openxmlformats.org/drawingml/2006/wordprocessingDrawing" xmlns:w10="urn:schemas-microsoft-com:office:word" xmlns:w="http://schemas.openxmlformats.org/wordprocessingml/2006/main" xmlns:w14="http://schemas.microsoft.com/office/word/2010/wordml" xmlns:w15="http://schemas.microsoft.com/office/word/2012/wordml" xmlns:w16se="http://schemas.microsoft.com/office/word/2015/wordml/symex" xmlns:wpg="http://schemas.microsoft.com/office/word/2010/wordprocessingGroup" xmlns:wpi="http://schemas.microsoft.com/office/word/2010/wordprocessingInk" xmlns:wne="http://schemas.microsoft.com/office/word/2006/wordml" xmlns:wps="http://schemas.microsoft.com/office/word/2010/wordprocessingShape" mc:Ignorable="w14 w15 w16se wp14">
   <w:body>
     <w:p>
       <w:pPr>
@@ -139,7 +139,7 @@
           <w:lang w:val="pt-BR"/>
         </w:rPr>
         <w:sectPr>
-          <w:headerReference w:type="default" r:id="rId7"/>
+          <w:headerReference w:type="default" r:id="rId8"/>
           <w:pgSz w:w="12240" w:h="15840" w:code="1"/>
           <w:pgMar w:top="1417" w:right="1440" w:bottom="1417" w:left="1440" w:header="720" w:footer="720" w:gutter="0"/>
           <w:cols w:space="720"/>
@@ -673,13 +673,14 @@
       <w:pPr>
         <w:pStyle w:val="Sumrio1"/>
         <w:tabs>
-          <w:tab w:val="left" w:pos="864"/>
+          <w:tab w:val="left" w:pos="432"/>
         </w:tabs>
         <w:rPr>
           <w:rFonts w:asciiTheme="minorHAnsi" w:eastAsiaTheme="minorEastAsia" w:hAnsiTheme="minorHAnsi" w:cstheme="minorBidi"/>
           <w:noProof/>
           <w:snapToGrid/>
-          <w:szCs w:val="24"/>
+          <w:sz w:val="22"/>
+          <w:szCs w:val="22"/>
           <w:lang w:val="pt-BR" w:eastAsia="pt-BR"/>
         </w:rPr>
       </w:pPr>
@@ -689,6 +690,7 @@
           <w:b/>
           <w:bCs/>
           <w:sz w:val="20"/>
+          <w:u w:val="single"/>
           <w:lang w:val="pt-BR"/>
         </w:rPr>
         <w:fldChar w:fldCharType="begin"/>
@@ -697,6 +699,7 @@
         <w:rPr>
           <w:b/>
           <w:bCs/>
+          <w:u w:val="single"/>
           <w:lang w:val="pt-BR"/>
         </w:rPr>
         <w:instrText xml:space="preserve"> TOC \o "1-3" </w:instrText>
@@ -707,23 +710,35 @@
           <w:b/>
           <w:bCs/>
           <w:sz w:val="20"/>
+          <w:u w:val="single"/>
           <w:lang w:val="pt-BR"/>
         </w:rPr>
         <w:fldChar w:fldCharType="separate"/>
       </w:r>
-      <w:r>
-        <w:rPr>
-          <w:noProof/>
-          <w:lang w:val="pt-BR"/>
-        </w:rPr>
-        <w:t>1.</w:t>
+      <w:bookmarkStart w:id="0" w:name="_GoBack"/>
+      <w:bookmarkEnd w:id="0"/>
+      <w:r>
+        <w:rPr>
+          <w:noProof/>
+          <w:u w:val="single"/>
+          <w:lang w:val="pt-BR"/>
+        </w:rPr>
+        <w:t>1</w:t>
+      </w:r>
+      <w:r>
+        <w:rPr>
+          <w:noProof/>
+          <w:lang w:val="pt-BR"/>
+        </w:rPr>
+        <w:t>.</w:t>
       </w:r>
       <w:r>
         <w:rPr>
           <w:rFonts w:asciiTheme="minorHAnsi" w:eastAsiaTheme="minorEastAsia" w:hAnsiTheme="minorHAnsi" w:cstheme="minorBidi"/>
           <w:noProof/>
           <w:snapToGrid/>
-          <w:szCs w:val="24"/>
+          <w:sz w:val="22"/>
+          <w:szCs w:val="22"/>
           <w:lang w:val="pt-BR" w:eastAsia="pt-BR"/>
         </w:rPr>
         <w:tab/>
@@ -753,7 +768,7 @@
           <w:noProof/>
           <w:lang w:val="pt-BR"/>
         </w:rPr>
-        <w:instrText xml:space="preserve"> PAGEREF _Toc74501865 \h </w:instrText>
+        <w:instrText xml:space="preserve"> PAGEREF _Toc74509586 \h </w:instrText>
       </w:r>
       <w:r>
         <w:rPr>
@@ -771,7 +786,7 @@
           <w:noProof/>
           <w:lang w:val="pt-BR"/>
         </w:rPr>
-        <w:t>4</w:t>
+        <w:t>5</w:t>
       </w:r>
       <w:r>
         <w:rPr>
@@ -784,13 +799,14 @@
       <w:pPr>
         <w:pStyle w:val="Sumrio2"/>
         <w:tabs>
-          <w:tab w:val="left" w:pos="1200"/>
+          <w:tab w:val="left" w:pos="1000"/>
         </w:tabs>
         <w:rPr>
           <w:rFonts w:asciiTheme="minorHAnsi" w:eastAsiaTheme="minorEastAsia" w:hAnsiTheme="minorHAnsi" w:cstheme="minorBidi"/>
           <w:noProof/>
           <w:snapToGrid/>
-          <w:szCs w:val="24"/>
+          <w:sz w:val="22"/>
+          <w:szCs w:val="22"/>
           <w:lang w:val="pt-BR" w:eastAsia="pt-BR"/>
         </w:rPr>
       </w:pPr>
@@ -806,7 +822,8 @@
           <w:rFonts w:asciiTheme="minorHAnsi" w:eastAsiaTheme="minorEastAsia" w:hAnsiTheme="minorHAnsi" w:cstheme="minorBidi"/>
           <w:noProof/>
           <w:snapToGrid/>
-          <w:szCs w:val="24"/>
+          <w:sz w:val="22"/>
+          <w:szCs w:val="22"/>
           <w:lang w:val="pt-BR" w:eastAsia="pt-BR"/>
         </w:rPr>
         <w:tab/>
@@ -836,7 +853,7 @@
           <w:noProof/>
           <w:lang w:val="pt-BR"/>
         </w:rPr>
-        <w:instrText xml:space="preserve"> PAGEREF _Toc74501866 \h </w:instrText>
+        <w:instrText xml:space="preserve"> PAGEREF _Toc74509587 \h </w:instrText>
       </w:r>
       <w:r>
         <w:rPr>
@@ -854,7 +871,7 @@
           <w:noProof/>
           <w:lang w:val="pt-BR"/>
         </w:rPr>
-        <w:t>4</w:t>
+        <w:t>5</w:t>
       </w:r>
       <w:r>
         <w:rPr>
@@ -867,13 +884,14 @@
       <w:pPr>
         <w:pStyle w:val="Sumrio2"/>
         <w:tabs>
-          <w:tab w:val="left" w:pos="1200"/>
+          <w:tab w:val="left" w:pos="1000"/>
         </w:tabs>
         <w:rPr>
           <w:rFonts w:asciiTheme="minorHAnsi" w:eastAsiaTheme="minorEastAsia" w:hAnsiTheme="minorHAnsi" w:cstheme="minorBidi"/>
           <w:noProof/>
           <w:snapToGrid/>
-          <w:szCs w:val="24"/>
+          <w:sz w:val="22"/>
+          <w:szCs w:val="22"/>
           <w:lang w:val="pt-BR" w:eastAsia="pt-BR"/>
         </w:rPr>
       </w:pPr>
@@ -889,7 +907,8 @@
           <w:rFonts w:asciiTheme="minorHAnsi" w:eastAsiaTheme="minorEastAsia" w:hAnsiTheme="minorHAnsi" w:cstheme="minorBidi"/>
           <w:noProof/>
           <w:snapToGrid/>
-          <w:szCs w:val="24"/>
+          <w:sz w:val="22"/>
+          <w:szCs w:val="22"/>
           <w:lang w:val="pt-BR" w:eastAsia="pt-BR"/>
         </w:rPr>
         <w:tab/>
@@ -919,7 +938,7 @@
           <w:noProof/>
           <w:lang w:val="pt-BR"/>
         </w:rPr>
-        <w:instrText xml:space="preserve"> PAGEREF _Toc74501867 \h </w:instrText>
+        <w:instrText xml:space="preserve"> PAGEREF _Toc74509588 \h </w:instrText>
       </w:r>
       <w:r>
         <w:rPr>
@@ -937,7 +956,7 @@
           <w:noProof/>
           <w:lang w:val="pt-BR"/>
         </w:rPr>
-        <w:t>4</w:t>
+        <w:t>5</w:t>
       </w:r>
       <w:r>
         <w:rPr>
@@ -950,13 +969,14 @@
       <w:pPr>
         <w:pStyle w:val="Sumrio2"/>
         <w:tabs>
-          <w:tab w:val="left" w:pos="1200"/>
+          <w:tab w:val="left" w:pos="1000"/>
         </w:tabs>
         <w:rPr>
           <w:rFonts w:asciiTheme="minorHAnsi" w:eastAsiaTheme="minorEastAsia" w:hAnsiTheme="minorHAnsi" w:cstheme="minorBidi"/>
           <w:noProof/>
           <w:snapToGrid/>
-          <w:szCs w:val="24"/>
+          <w:sz w:val="22"/>
+          <w:szCs w:val="22"/>
           <w:lang w:val="pt-BR" w:eastAsia="pt-BR"/>
         </w:rPr>
       </w:pPr>
@@ -972,7 +992,8 @@
           <w:rFonts w:asciiTheme="minorHAnsi" w:eastAsiaTheme="minorEastAsia" w:hAnsiTheme="minorHAnsi" w:cstheme="minorBidi"/>
           <w:noProof/>
           <w:snapToGrid/>
-          <w:szCs w:val="24"/>
+          <w:sz w:val="22"/>
+          <w:szCs w:val="22"/>
           <w:lang w:val="pt-BR" w:eastAsia="pt-BR"/>
         </w:rPr>
         <w:tab/>
@@ -1002,7 +1023,7 @@
           <w:noProof/>
           <w:lang w:val="pt-BR"/>
         </w:rPr>
-        <w:instrText xml:space="preserve"> PAGEREF _Toc74501868 \h </w:instrText>
+        <w:instrText xml:space="preserve"> PAGEREF _Toc74509589 \h </w:instrText>
       </w:r>
       <w:r>
         <w:rPr>
@@ -1020,7 +1041,7 @@
           <w:noProof/>
           <w:lang w:val="pt-BR"/>
         </w:rPr>
-        <w:t>4</w:t>
+        <w:t>5</w:t>
       </w:r>
       <w:r>
         <w:rPr>
@@ -1033,13 +1054,14 @@
       <w:pPr>
         <w:pStyle w:val="Sumrio2"/>
         <w:tabs>
-          <w:tab w:val="left" w:pos="1200"/>
+          <w:tab w:val="left" w:pos="1000"/>
         </w:tabs>
         <w:rPr>
           <w:rFonts w:asciiTheme="minorHAnsi" w:eastAsiaTheme="minorEastAsia" w:hAnsiTheme="minorHAnsi" w:cstheme="minorBidi"/>
           <w:noProof/>
           <w:snapToGrid/>
-          <w:szCs w:val="24"/>
+          <w:sz w:val="22"/>
+          <w:szCs w:val="22"/>
           <w:lang w:val="pt-BR" w:eastAsia="pt-BR"/>
         </w:rPr>
       </w:pPr>
@@ -1055,7 +1077,8 @@
           <w:rFonts w:asciiTheme="minorHAnsi" w:eastAsiaTheme="minorEastAsia" w:hAnsiTheme="minorHAnsi" w:cstheme="minorBidi"/>
           <w:noProof/>
           <w:snapToGrid/>
-          <w:szCs w:val="24"/>
+          <w:sz w:val="22"/>
+          <w:szCs w:val="22"/>
           <w:lang w:val="pt-BR" w:eastAsia="pt-BR"/>
         </w:rPr>
         <w:tab/>
@@ -1085,7 +1108,7 @@
           <w:noProof/>
           <w:lang w:val="pt-BR"/>
         </w:rPr>
-        <w:instrText xml:space="preserve"> PAGEREF _Toc74501869 \h </w:instrText>
+        <w:instrText xml:space="preserve"> PAGEREF _Toc74509590 \h </w:instrText>
       </w:r>
       <w:r>
         <w:rPr>
@@ -1103,7 +1126,7 @@
           <w:noProof/>
           <w:lang w:val="pt-BR"/>
         </w:rPr>
-        <w:t>4</w:t>
+        <w:t>5</w:t>
       </w:r>
       <w:r>
         <w:rPr>
@@ -1116,13 +1139,14 @@
       <w:pPr>
         <w:pStyle w:val="Sumrio1"/>
         <w:tabs>
-          <w:tab w:val="left" w:pos="864"/>
+          <w:tab w:val="left" w:pos="432"/>
         </w:tabs>
         <w:rPr>
           <w:rFonts w:asciiTheme="minorHAnsi" w:eastAsiaTheme="minorEastAsia" w:hAnsiTheme="minorHAnsi" w:cstheme="minorBidi"/>
           <w:noProof/>
           <w:snapToGrid/>
-          <w:szCs w:val="24"/>
+          <w:sz w:val="22"/>
+          <w:szCs w:val="22"/>
           <w:lang w:val="pt-BR" w:eastAsia="pt-BR"/>
         </w:rPr>
       </w:pPr>
@@ -1138,7 +1162,8 @@
           <w:rFonts w:asciiTheme="minorHAnsi" w:eastAsiaTheme="minorEastAsia" w:hAnsiTheme="minorHAnsi" w:cstheme="minorBidi"/>
           <w:noProof/>
           <w:snapToGrid/>
-          <w:szCs w:val="24"/>
+          <w:sz w:val="22"/>
+          <w:szCs w:val="22"/>
           <w:lang w:val="pt-BR" w:eastAsia="pt-BR"/>
         </w:rPr>
         <w:tab/>
@@ -1168,7 +1193,7 @@
           <w:noProof/>
           <w:lang w:val="pt-BR"/>
         </w:rPr>
-        <w:instrText xml:space="preserve"> PAGEREF _Toc74501870 \h </w:instrText>
+        <w:instrText xml:space="preserve"> PAGEREF _Toc74509591 \h </w:instrText>
       </w:r>
       <w:r>
         <w:rPr>
@@ -1186,7 +1211,7 @@
           <w:noProof/>
           <w:lang w:val="pt-BR"/>
         </w:rPr>
-        <w:t>5</w:t>
+        <w:t>6</w:t>
       </w:r>
       <w:r>
         <w:rPr>
@@ -1199,13 +1224,14 @@
       <w:pPr>
         <w:pStyle w:val="Sumrio2"/>
         <w:tabs>
-          <w:tab w:val="left" w:pos="1200"/>
+          <w:tab w:val="left" w:pos="1000"/>
         </w:tabs>
         <w:rPr>
           <w:rFonts w:asciiTheme="minorHAnsi" w:eastAsiaTheme="minorEastAsia" w:hAnsiTheme="minorHAnsi" w:cstheme="minorBidi"/>
           <w:noProof/>
           <w:snapToGrid/>
-          <w:szCs w:val="24"/>
+          <w:sz w:val="22"/>
+          <w:szCs w:val="22"/>
           <w:lang w:val="pt-BR" w:eastAsia="pt-BR"/>
         </w:rPr>
       </w:pPr>
@@ -1221,7 +1247,8 @@
           <w:rFonts w:asciiTheme="minorHAnsi" w:eastAsiaTheme="minorEastAsia" w:hAnsiTheme="minorHAnsi" w:cstheme="minorBidi"/>
           <w:noProof/>
           <w:snapToGrid/>
-          <w:szCs w:val="24"/>
+          <w:sz w:val="22"/>
+          <w:szCs w:val="22"/>
           <w:lang w:val="pt-BR" w:eastAsia="pt-BR"/>
         </w:rPr>
         <w:tab/>
@@ -1231,7 +1258,7 @@
           <w:noProof/>
           <w:lang w:val="pt-BR"/>
         </w:rPr>
-        <w:t>CLASSIFICAÇÃO DOS USUÁRIOS</w:t>
+        <w:t>Classificação dos Usuários</w:t>
       </w:r>
       <w:r>
         <w:rPr>
@@ -1251,7 +1278,7 @@
           <w:noProof/>
           <w:lang w:val="pt-BR"/>
         </w:rPr>
-        <w:instrText xml:space="preserve"> PAGEREF _Toc74501871 \h </w:instrText>
+        <w:instrText xml:space="preserve"> PAGEREF _Toc74509592 \h </w:instrText>
       </w:r>
       <w:r>
         <w:rPr>
@@ -1269,7 +1296,7 @@
           <w:noProof/>
           <w:lang w:val="pt-BR"/>
         </w:rPr>
-        <w:t>5</w:t>
+        <w:t>6</w:t>
       </w:r>
       <w:r>
         <w:rPr>
@@ -1282,13 +1309,14 @@
       <w:pPr>
         <w:pStyle w:val="Sumrio2"/>
         <w:tabs>
-          <w:tab w:val="left" w:pos="1200"/>
+          <w:tab w:val="left" w:pos="1000"/>
         </w:tabs>
         <w:rPr>
           <w:rFonts w:asciiTheme="minorHAnsi" w:eastAsiaTheme="minorEastAsia" w:hAnsiTheme="minorHAnsi" w:cstheme="minorBidi"/>
           <w:noProof/>
           <w:snapToGrid/>
-          <w:szCs w:val="24"/>
+          <w:sz w:val="22"/>
+          <w:szCs w:val="22"/>
           <w:lang w:val="pt-BR" w:eastAsia="pt-BR"/>
         </w:rPr>
       </w:pPr>
@@ -1304,7 +1332,8 @@
           <w:rFonts w:asciiTheme="minorHAnsi" w:eastAsiaTheme="minorEastAsia" w:hAnsiTheme="minorHAnsi" w:cstheme="minorBidi"/>
           <w:noProof/>
           <w:snapToGrid/>
-          <w:szCs w:val="24"/>
+          <w:sz w:val="22"/>
+          <w:szCs w:val="22"/>
           <w:lang w:val="pt-BR" w:eastAsia="pt-BR"/>
         </w:rPr>
         <w:tab/>
@@ -1314,7 +1343,7 @@
           <w:noProof/>
           <w:lang w:val="pt-BR"/>
         </w:rPr>
-        <w:t>PERMISSÕES DE USUÁRIOS</w:t>
+        <w:t>Permissões de Usuários</w:t>
       </w:r>
       <w:r>
         <w:rPr>
@@ -1334,7 +1363,7 @@
           <w:noProof/>
           <w:lang w:val="pt-BR"/>
         </w:rPr>
-        <w:instrText xml:space="preserve"> PAGEREF _Toc74501872 \h </w:instrText>
+        <w:instrText xml:space="preserve"> PAGEREF _Toc74509593 \h </w:instrText>
       </w:r>
       <w:r>
         <w:rPr>
@@ -1352,7 +1381,7 @@
           <w:noProof/>
           <w:lang w:val="pt-BR"/>
         </w:rPr>
-        <w:t>5</w:t>
+        <w:t>6</w:t>
       </w:r>
       <w:r>
         <w:rPr>
@@ -1365,13 +1394,14 @@
       <w:pPr>
         <w:pStyle w:val="Sumrio2"/>
         <w:tabs>
-          <w:tab w:val="left" w:pos="1200"/>
+          <w:tab w:val="left" w:pos="1000"/>
         </w:tabs>
         <w:rPr>
           <w:rFonts w:asciiTheme="minorHAnsi" w:eastAsiaTheme="minorEastAsia" w:hAnsiTheme="minorHAnsi" w:cstheme="minorBidi"/>
           <w:noProof/>
           <w:snapToGrid/>
-          <w:szCs w:val="24"/>
+          <w:sz w:val="22"/>
+          <w:szCs w:val="22"/>
           <w:lang w:val="pt-BR" w:eastAsia="pt-BR"/>
         </w:rPr>
       </w:pPr>
@@ -1387,7 +1417,8 @@
           <w:rFonts w:asciiTheme="minorHAnsi" w:eastAsiaTheme="minorEastAsia" w:hAnsiTheme="minorHAnsi" w:cstheme="minorBidi"/>
           <w:noProof/>
           <w:snapToGrid/>
-          <w:szCs w:val="24"/>
+          <w:sz w:val="22"/>
+          <w:szCs w:val="22"/>
           <w:lang w:val="pt-BR" w:eastAsia="pt-BR"/>
         </w:rPr>
         <w:tab/>
@@ -1397,7 +1428,7 @@
           <w:noProof/>
           <w:lang w:val="pt-BR"/>
         </w:rPr>
-        <w:t>USUÁRIOS PARCEIROS</w:t>
+        <w:t>Usuários parceiros</w:t>
       </w:r>
       <w:r>
         <w:rPr>
@@ -1417,7 +1448,7 @@
           <w:noProof/>
           <w:lang w:val="pt-BR"/>
         </w:rPr>
-        <w:instrText xml:space="preserve"> PAGEREF _Toc74501873 \h </w:instrText>
+        <w:instrText xml:space="preserve"> PAGEREF _Toc74509594 \h </w:instrText>
       </w:r>
       <w:r>
         <w:rPr>
@@ -1435,7 +1466,7 @@
           <w:noProof/>
           <w:lang w:val="pt-BR"/>
         </w:rPr>
-        <w:t>6</w:t>
+        <w:t>7</w:t>
       </w:r>
       <w:r>
         <w:rPr>
@@ -1451,7 +1482,8 @@
           <w:rFonts w:asciiTheme="minorHAnsi" w:eastAsiaTheme="minorEastAsia" w:hAnsiTheme="minorHAnsi" w:cstheme="minorBidi"/>
           <w:noProof/>
           <w:snapToGrid/>
-          <w:szCs w:val="24"/>
+          <w:sz w:val="22"/>
+          <w:szCs w:val="22"/>
           <w:lang w:val="pt-BR" w:eastAsia="pt-BR"/>
         </w:rPr>
       </w:pPr>
@@ -1467,7 +1499,8 @@
           <w:rFonts w:asciiTheme="minorHAnsi" w:eastAsiaTheme="minorEastAsia" w:hAnsiTheme="minorHAnsi" w:cstheme="minorBidi"/>
           <w:noProof/>
           <w:snapToGrid/>
-          <w:szCs w:val="24"/>
+          <w:sz w:val="22"/>
+          <w:szCs w:val="22"/>
           <w:lang w:val="pt-BR" w:eastAsia="pt-BR"/>
         </w:rPr>
         <w:tab/>
@@ -1477,7 +1510,7 @@
           <w:noProof/>
           <w:lang w:val="pt-BR"/>
         </w:rPr>
-        <w:t>SOLICITAÇÃO DE ACESSO COMO USUÁRIO PARCEIRO</w:t>
+        <w:t>Solicitação de acesso como usuário parceiro</w:t>
       </w:r>
       <w:r>
         <w:rPr>
@@ -1497,7 +1530,7 @@
           <w:noProof/>
           <w:lang w:val="pt-BR"/>
         </w:rPr>
-        <w:instrText xml:space="preserve"> PAGEREF _Toc74501874 \h </w:instrText>
+        <w:instrText xml:space="preserve"> PAGEREF _Toc74509595 \h </w:instrText>
       </w:r>
       <w:r>
         <w:rPr>
@@ -1515,7 +1548,7 @@
           <w:noProof/>
           <w:lang w:val="pt-BR"/>
         </w:rPr>
-        <w:t>6</w:t>
+        <w:t>7</w:t>
       </w:r>
       <w:r>
         <w:rPr>
@@ -1531,7 +1564,8 @@
           <w:rFonts w:asciiTheme="minorHAnsi" w:eastAsiaTheme="minorEastAsia" w:hAnsiTheme="minorHAnsi" w:cstheme="minorBidi"/>
           <w:noProof/>
           <w:snapToGrid/>
-          <w:szCs w:val="24"/>
+          <w:sz w:val="22"/>
+          <w:szCs w:val="22"/>
           <w:lang w:val="pt-BR" w:eastAsia="pt-BR"/>
         </w:rPr>
       </w:pPr>
@@ -1547,7 +1581,8 @@
           <w:rFonts w:asciiTheme="minorHAnsi" w:eastAsiaTheme="minorEastAsia" w:hAnsiTheme="minorHAnsi" w:cstheme="minorBidi"/>
           <w:noProof/>
           <w:snapToGrid/>
-          <w:szCs w:val="24"/>
+          <w:sz w:val="22"/>
+          <w:szCs w:val="22"/>
           <w:lang w:val="pt-BR" w:eastAsia="pt-BR"/>
         </w:rPr>
         <w:tab/>
@@ -1557,7 +1592,7 @@
           <w:noProof/>
           <w:lang w:val="pt-BR"/>
         </w:rPr>
-        <w:t>PARCEIROS APTOS PARA CADASTRO</w:t>
+        <w:t>processo de negociação</w:t>
       </w:r>
       <w:r>
         <w:rPr>
@@ -1577,7 +1612,7 @@
           <w:noProof/>
           <w:lang w:val="pt-BR"/>
         </w:rPr>
-        <w:instrText xml:space="preserve"> PAGEREF _Toc74501875 \h </w:instrText>
+        <w:instrText xml:space="preserve"> PAGEREF _Toc74509596 \h </w:instrText>
       </w:r>
       <w:r>
         <w:rPr>
@@ -1595,7 +1630,7 @@
           <w:noProof/>
           <w:lang w:val="pt-BR"/>
         </w:rPr>
-        <w:t>6</w:t>
+        <w:t>7</w:t>
       </w:r>
       <w:r>
         <w:rPr>
@@ -1611,7 +1646,8 @@
           <w:rFonts w:asciiTheme="minorHAnsi" w:eastAsiaTheme="minorEastAsia" w:hAnsiTheme="minorHAnsi" w:cstheme="minorBidi"/>
           <w:noProof/>
           <w:snapToGrid/>
-          <w:szCs w:val="24"/>
+          <w:sz w:val="22"/>
+          <w:szCs w:val="22"/>
           <w:lang w:val="pt-BR" w:eastAsia="pt-BR"/>
         </w:rPr>
       </w:pPr>
@@ -1627,7 +1663,8 @@
           <w:rFonts w:asciiTheme="minorHAnsi" w:eastAsiaTheme="minorEastAsia" w:hAnsiTheme="minorHAnsi" w:cstheme="minorBidi"/>
           <w:noProof/>
           <w:snapToGrid/>
-          <w:szCs w:val="24"/>
+          <w:sz w:val="22"/>
+          <w:szCs w:val="22"/>
           <w:lang w:val="pt-BR" w:eastAsia="pt-BR"/>
         </w:rPr>
         <w:tab/>
@@ -1637,7 +1674,7 @@
           <w:noProof/>
           <w:lang w:val="pt-BR"/>
         </w:rPr>
-        <w:t>aprovação do parceiro</w:t>
+        <w:t>análise de aprovação de um parceiro</w:t>
       </w:r>
       <w:r>
         <w:rPr>
@@ -1657,7 +1694,7 @@
           <w:noProof/>
           <w:lang w:val="pt-BR"/>
         </w:rPr>
-        <w:instrText xml:space="preserve"> PAGEREF _Toc74501876 \h </w:instrText>
+        <w:instrText xml:space="preserve"> PAGEREF _Toc74509597 \h </w:instrText>
       </w:r>
       <w:r>
         <w:rPr>
@@ -1675,7 +1712,89 @@
           <w:noProof/>
           <w:lang w:val="pt-BR"/>
         </w:rPr>
-        <w:t>6</w:t>
+        <w:t>8</w:t>
+      </w:r>
+      <w:r>
+        <w:rPr>
+          <w:noProof/>
+        </w:rPr>
+        <w:fldChar w:fldCharType="end"/>
+      </w:r>
+    </w:p>
+    <w:p>
+      <w:pPr>
+        <w:pStyle w:val="Sumrio3"/>
+        <w:rPr>
+          <w:rFonts w:asciiTheme="minorHAnsi" w:eastAsiaTheme="minorEastAsia" w:hAnsiTheme="minorHAnsi" w:cstheme="minorBidi"/>
+          <w:noProof/>
+          <w:snapToGrid/>
+          <w:sz w:val="22"/>
+          <w:szCs w:val="22"/>
+          <w:lang w:val="pt-BR" w:eastAsia="pt-BR"/>
+        </w:rPr>
+      </w:pPr>
+      <w:r>
+        <w:rPr>
+          <w:noProof/>
+          <w:lang w:val="pt-BR"/>
+        </w:rPr>
+        <w:t>2.3.4</w:t>
+      </w:r>
+      <w:r>
+        <w:rPr>
+          <w:rFonts w:asciiTheme="minorHAnsi" w:eastAsiaTheme="minorEastAsia" w:hAnsiTheme="minorHAnsi" w:cstheme="minorBidi"/>
+          <w:noProof/>
+          <w:snapToGrid/>
+          <w:sz w:val="22"/>
+          <w:szCs w:val="22"/>
+          <w:lang w:val="pt-BR" w:eastAsia="pt-BR"/>
+        </w:rPr>
+        <w:tab/>
+      </w:r>
+      <w:r>
+        <w:rPr>
+          <w:noProof/>
+          <w:lang w:val="pt-BR"/>
+        </w:rPr>
+        <w:t>Parceiros aptos para cadastro</w:t>
+      </w:r>
+      <w:r>
+        <w:rPr>
+          <w:noProof/>
+          <w:lang w:val="pt-BR"/>
+        </w:rPr>
+        <w:tab/>
+      </w:r>
+      <w:r>
+        <w:rPr>
+          <w:noProof/>
+        </w:rPr>
+        <w:fldChar w:fldCharType="begin"/>
+      </w:r>
+      <w:r>
+        <w:rPr>
+          <w:noProof/>
+          <w:lang w:val="pt-BR"/>
+        </w:rPr>
+        <w:instrText xml:space="preserve"> PAGEREF _Toc74509598 \h </w:instrText>
+      </w:r>
+      <w:r>
+        <w:rPr>
+          <w:noProof/>
+        </w:rPr>
+      </w:r>
+      <w:r>
+        <w:rPr>
+          <w:noProof/>
+        </w:rPr>
+        <w:fldChar w:fldCharType="separate"/>
+      </w:r>
+      <w:r>
+        <w:rPr>
+          <w:noProof/>
+          <w:lang w:val="pt-BR"/>
+        </w:rPr>
+        <w:t>8</w:t>
       </w:r>
       <w:r>
         <w:rPr>
@@ -1688,13 +1807,14 @@
       <w:pPr>
         <w:pStyle w:val="Sumrio2"/>
         <w:tabs>
-          <w:tab w:val="left" w:pos="1200"/>
+          <w:tab w:val="left" w:pos="1000"/>
         </w:tabs>
         <w:rPr>
           <w:rFonts w:asciiTheme="minorHAnsi" w:eastAsiaTheme="minorEastAsia" w:hAnsiTheme="minorHAnsi" w:cstheme="minorBidi"/>
           <w:noProof/>
           <w:snapToGrid/>
-          <w:szCs w:val="24"/>
+          <w:sz w:val="22"/>
+          <w:szCs w:val="22"/>
           <w:lang w:val="pt-BR" w:eastAsia="pt-BR"/>
         </w:rPr>
       </w:pPr>
@@ -1710,7 +1830,8 @@
           <w:rFonts w:asciiTheme="minorHAnsi" w:eastAsiaTheme="minorEastAsia" w:hAnsiTheme="minorHAnsi" w:cstheme="minorBidi"/>
           <w:noProof/>
           <w:snapToGrid/>
-          <w:szCs w:val="24"/>
+          <w:sz w:val="22"/>
+          <w:szCs w:val="22"/>
           <w:lang w:val="pt-BR" w:eastAsia="pt-BR"/>
         </w:rPr>
         <w:tab/>
@@ -1720,7 +1841,7 @@
           <w:noProof/>
           <w:lang w:val="pt-BR"/>
         </w:rPr>
-        <w:t>FORMULÁRIO DE INTERESSE</w:t>
+        <w:t>Formulário de interesse</w:t>
       </w:r>
       <w:r>
         <w:rPr>
@@ -1740,7 +1861,7 @@
           <w:noProof/>
           <w:lang w:val="pt-BR"/>
         </w:rPr>
-        <w:instrText xml:space="preserve"> PAGEREF _Toc74501877 \h </w:instrText>
+        <w:instrText xml:space="preserve"> PAGEREF _Toc74509599 \h </w:instrText>
       </w:r>
       <w:r>
         <w:rPr>
@@ -1758,7 +1879,7 @@
           <w:noProof/>
           <w:lang w:val="pt-BR"/>
         </w:rPr>
-        <w:t>7</w:t>
+        <w:t>8</w:t>
       </w:r>
       <w:r>
         <w:rPr>
@@ -1774,7 +1895,8 @@
           <w:rFonts w:asciiTheme="minorHAnsi" w:eastAsiaTheme="minorEastAsia" w:hAnsiTheme="minorHAnsi" w:cstheme="minorBidi"/>
           <w:noProof/>
           <w:snapToGrid/>
-          <w:szCs w:val="24"/>
+          <w:sz w:val="22"/>
+          <w:szCs w:val="22"/>
           <w:lang w:val="pt-BR" w:eastAsia="pt-BR"/>
         </w:rPr>
       </w:pPr>
@@ -1790,7 +1912,8 @@
           <w:rFonts w:asciiTheme="minorHAnsi" w:eastAsiaTheme="minorEastAsia" w:hAnsiTheme="minorHAnsi" w:cstheme="minorBidi"/>
           <w:noProof/>
           <w:snapToGrid/>
-          <w:szCs w:val="24"/>
+          <w:sz w:val="22"/>
+          <w:szCs w:val="22"/>
           <w:lang w:val="pt-BR" w:eastAsia="pt-BR"/>
         </w:rPr>
         <w:tab/>
@@ -1800,7 +1923,7 @@
           <w:noProof/>
           <w:lang w:val="pt-BR"/>
         </w:rPr>
-        <w:t>PREENCHIMENTO obrigatório</w:t>
+        <w:t>Envio do formulário</w:t>
       </w:r>
       <w:r>
         <w:rPr>
@@ -1820,7 +1943,7 @@
           <w:noProof/>
           <w:lang w:val="pt-BR"/>
         </w:rPr>
-        <w:instrText xml:space="preserve"> PAGEREF _Toc74501878 \h </w:instrText>
+        <w:instrText xml:space="preserve"> PAGEREF _Toc74509600 \h </w:instrText>
       </w:r>
       <w:r>
         <w:rPr>
@@ -1838,7 +1961,7 @@
           <w:noProof/>
           <w:lang w:val="pt-BR"/>
         </w:rPr>
-        <w:t>7</w:t>
+        <w:t>8</w:t>
       </w:r>
       <w:r>
         <w:rPr>
@@ -1854,7 +1977,8 @@
           <w:rFonts w:asciiTheme="minorHAnsi" w:eastAsiaTheme="minorEastAsia" w:hAnsiTheme="minorHAnsi" w:cstheme="minorBidi"/>
           <w:noProof/>
           <w:snapToGrid/>
-          <w:szCs w:val="24"/>
+          <w:sz w:val="22"/>
+          <w:szCs w:val="22"/>
           <w:lang w:val="pt-BR" w:eastAsia="pt-BR"/>
         </w:rPr>
       </w:pPr>
@@ -1870,7 +1994,8 @@
           <w:rFonts w:asciiTheme="minorHAnsi" w:eastAsiaTheme="minorEastAsia" w:hAnsiTheme="minorHAnsi" w:cstheme="minorBidi"/>
           <w:noProof/>
           <w:snapToGrid/>
-          <w:szCs w:val="24"/>
+          <w:sz w:val="22"/>
+          <w:szCs w:val="22"/>
           <w:lang w:val="pt-BR" w:eastAsia="pt-BR"/>
         </w:rPr>
         <w:tab/>
@@ -1880,6 +2005,88 @@
           <w:noProof/>
           <w:lang w:val="pt-BR"/>
         </w:rPr>
+        <w:t>Preenchimento obrigatório</w:t>
+      </w:r>
+      <w:r>
+        <w:rPr>
+          <w:noProof/>
+          <w:lang w:val="pt-BR"/>
+        </w:rPr>
+        <w:tab/>
+      </w:r>
+      <w:r>
+        <w:rPr>
+          <w:noProof/>
+        </w:rPr>
+        <w:fldChar w:fldCharType="begin"/>
+      </w:r>
+      <w:r>
+        <w:rPr>
+          <w:noProof/>
+          <w:lang w:val="pt-BR"/>
+        </w:rPr>
+        <w:instrText xml:space="preserve"> PAGEREF _Toc74509601 \h </w:instrText>
+      </w:r>
+      <w:r>
+        <w:rPr>
+          <w:noProof/>
+        </w:rPr>
+      </w:r>
+      <w:r>
+        <w:rPr>
+          <w:noProof/>
+        </w:rPr>
+        <w:fldChar w:fldCharType="separate"/>
+      </w:r>
+      <w:r>
+        <w:rPr>
+          <w:noProof/>
+          <w:lang w:val="pt-BR"/>
+        </w:rPr>
+        <w:t>8</w:t>
+      </w:r>
+      <w:r>
+        <w:rPr>
+          <w:noProof/>
+        </w:rPr>
+        <w:fldChar w:fldCharType="end"/>
+      </w:r>
+    </w:p>
+    <w:p>
+      <w:pPr>
+        <w:pStyle w:val="Sumrio3"/>
+        <w:rPr>
+          <w:rFonts w:asciiTheme="minorHAnsi" w:eastAsiaTheme="minorEastAsia" w:hAnsiTheme="minorHAnsi" w:cstheme="minorBidi"/>
+          <w:noProof/>
+          <w:snapToGrid/>
+          <w:sz w:val="22"/>
+          <w:szCs w:val="22"/>
+          <w:lang w:val="pt-BR" w:eastAsia="pt-BR"/>
+        </w:rPr>
+      </w:pPr>
+      <w:r>
+        <w:rPr>
+          <w:noProof/>
+          <w:lang w:val="pt-BR"/>
+        </w:rPr>
+        <w:t>2.4.3</w:t>
+      </w:r>
+      <w:r>
+        <w:rPr>
+          <w:rFonts w:asciiTheme="minorHAnsi" w:eastAsiaTheme="minorEastAsia" w:hAnsiTheme="minorHAnsi" w:cstheme="minorBidi"/>
+          <w:noProof/>
+          <w:snapToGrid/>
+          <w:sz w:val="22"/>
+          <w:szCs w:val="22"/>
+          <w:lang w:val="pt-BR" w:eastAsia="pt-BR"/>
+        </w:rPr>
+        <w:tab/>
+      </w:r>
+      <w:r>
+        <w:rPr>
+          <w:noProof/>
+          <w:lang w:val="pt-BR"/>
+        </w:rPr>
         <w:t>informações contidas no formulário</w:t>
       </w:r>
       <w:r>
@@ -1900,7 +2107,7 @@
           <w:noProof/>
           <w:lang w:val="pt-BR"/>
         </w:rPr>
-        <w:instrText xml:space="preserve"> PAGEREF _Toc74501879 \h </w:instrText>
+        <w:instrText xml:space="preserve"> PAGEREF _Toc74509602 \h </w:instrText>
       </w:r>
       <w:r>
         <w:rPr>
@@ -1918,7 +2125,7 @@
           <w:noProof/>
           <w:lang w:val="pt-BR"/>
         </w:rPr>
-        <w:t>7</w:t>
+        <w:t>9</w:t>
       </w:r>
       <w:r>
         <w:rPr>
@@ -1931,13 +2138,14 @@
       <w:pPr>
         <w:pStyle w:val="Sumrio2"/>
         <w:tabs>
-          <w:tab w:val="left" w:pos="1200"/>
+          <w:tab w:val="left" w:pos="1000"/>
         </w:tabs>
         <w:rPr>
           <w:rFonts w:asciiTheme="minorHAnsi" w:eastAsiaTheme="minorEastAsia" w:hAnsiTheme="minorHAnsi" w:cstheme="minorBidi"/>
           <w:noProof/>
           <w:snapToGrid/>
-          <w:szCs w:val="24"/>
+          <w:sz w:val="22"/>
+          <w:szCs w:val="22"/>
           <w:lang w:val="pt-BR" w:eastAsia="pt-BR"/>
         </w:rPr>
       </w:pPr>
@@ -1953,7 +2161,8 @@
           <w:rFonts w:asciiTheme="minorHAnsi" w:eastAsiaTheme="minorEastAsia" w:hAnsiTheme="minorHAnsi" w:cstheme="minorBidi"/>
           <w:noProof/>
           <w:snapToGrid/>
-          <w:szCs w:val="24"/>
+          <w:sz w:val="22"/>
+          <w:szCs w:val="22"/>
           <w:lang w:val="pt-BR" w:eastAsia="pt-BR"/>
         </w:rPr>
         <w:tab/>
@@ -1963,7 +2172,7 @@
           <w:noProof/>
           <w:lang w:val="pt-BR"/>
         </w:rPr>
-        <w:t>GERENCIAMENTO DE PARCEIROS</w:t>
+        <w:t>Gerenciamento de parceiros</w:t>
       </w:r>
       <w:r>
         <w:rPr>
@@ -1983,7 +2192,7 @@
           <w:noProof/>
           <w:lang w:val="pt-BR"/>
         </w:rPr>
-        <w:instrText xml:space="preserve"> PAGEREF _Toc74501880 \h </w:instrText>
+        <w:instrText xml:space="preserve"> PAGEREF _Toc74509603 \h </w:instrText>
       </w:r>
       <w:r>
         <w:rPr>
@@ -2001,7 +2210,7 @@
           <w:noProof/>
           <w:lang w:val="pt-BR"/>
         </w:rPr>
-        <w:t>8</w:t>
+        <w:t>9</w:t>
       </w:r>
       <w:r>
         <w:rPr>
@@ -2017,7 +2226,8 @@
           <w:rFonts w:asciiTheme="minorHAnsi" w:eastAsiaTheme="minorEastAsia" w:hAnsiTheme="minorHAnsi" w:cstheme="minorBidi"/>
           <w:noProof/>
           <w:snapToGrid/>
-          <w:szCs w:val="24"/>
+          <w:sz w:val="22"/>
+          <w:szCs w:val="22"/>
           <w:lang w:val="pt-BR" w:eastAsia="pt-BR"/>
         </w:rPr>
       </w:pPr>
@@ -2033,7 +2243,8 @@
           <w:rFonts w:asciiTheme="minorHAnsi" w:eastAsiaTheme="minorEastAsia" w:hAnsiTheme="minorHAnsi" w:cstheme="minorBidi"/>
           <w:noProof/>
           <w:snapToGrid/>
-          <w:szCs w:val="24"/>
+          <w:sz w:val="22"/>
+          <w:szCs w:val="22"/>
           <w:lang w:val="pt-BR" w:eastAsia="pt-BR"/>
         </w:rPr>
         <w:tab/>
@@ -2043,7 +2254,7 @@
           <w:noProof/>
           <w:lang w:val="pt-BR"/>
         </w:rPr>
-        <w:t>PARCEIROS INATIVOS</w:t>
+        <w:t>Cadastrar novo parceiro</w:t>
       </w:r>
       <w:r>
         <w:rPr>
@@ -2063,7 +2274,7 @@
           <w:noProof/>
           <w:lang w:val="pt-BR"/>
         </w:rPr>
-        <w:instrText xml:space="preserve"> PAGEREF _Toc74501881 \h </w:instrText>
+        <w:instrText xml:space="preserve"> PAGEREF _Toc74509604 \h </w:instrText>
       </w:r>
       <w:r>
         <w:rPr>
@@ -2081,7 +2292,253 @@
           <w:noProof/>
           <w:lang w:val="pt-BR"/>
         </w:rPr>
-        <w:t>8</w:t>
+        <w:t>9</w:t>
+      </w:r>
+      <w:r>
+        <w:rPr>
+          <w:noProof/>
+        </w:rPr>
+        <w:fldChar w:fldCharType="end"/>
+      </w:r>
+    </w:p>
+    <w:p>
+      <w:pPr>
+        <w:pStyle w:val="Sumrio3"/>
+        <w:rPr>
+          <w:rFonts w:asciiTheme="minorHAnsi" w:eastAsiaTheme="minorEastAsia" w:hAnsiTheme="minorHAnsi" w:cstheme="minorBidi"/>
+          <w:noProof/>
+          <w:snapToGrid/>
+          <w:sz w:val="22"/>
+          <w:szCs w:val="22"/>
+          <w:lang w:val="pt-BR" w:eastAsia="pt-BR"/>
+        </w:rPr>
+      </w:pPr>
+      <w:r>
+        <w:rPr>
+          <w:noProof/>
+          <w:lang w:val="pt-BR"/>
+        </w:rPr>
+        <w:t>2.5.2</w:t>
+      </w:r>
+      <w:r>
+        <w:rPr>
+          <w:rFonts w:asciiTheme="minorHAnsi" w:eastAsiaTheme="minorEastAsia" w:hAnsiTheme="minorHAnsi" w:cstheme="minorBidi"/>
+          <w:noProof/>
+          <w:snapToGrid/>
+          <w:sz w:val="22"/>
+          <w:szCs w:val="22"/>
+          <w:lang w:val="pt-BR" w:eastAsia="pt-BR"/>
+        </w:rPr>
+        <w:tab/>
+      </w:r>
+      <w:r>
+        <w:rPr>
+          <w:noProof/>
+          <w:lang w:val="pt-BR"/>
+        </w:rPr>
+        <w:t>Modificar parceiro cadastrado</w:t>
+      </w:r>
+      <w:r>
+        <w:rPr>
+          <w:noProof/>
+          <w:lang w:val="pt-BR"/>
+        </w:rPr>
+        <w:tab/>
+      </w:r>
+      <w:r>
+        <w:rPr>
+          <w:noProof/>
+        </w:rPr>
+        <w:fldChar w:fldCharType="begin"/>
+      </w:r>
+      <w:r>
+        <w:rPr>
+          <w:noProof/>
+          <w:lang w:val="pt-BR"/>
+        </w:rPr>
+        <w:instrText xml:space="preserve"> PAGEREF _Toc74509605 \h </w:instrText>
+      </w:r>
+      <w:r>
+        <w:rPr>
+          <w:noProof/>
+        </w:rPr>
+      </w:r>
+      <w:r>
+        <w:rPr>
+          <w:noProof/>
+        </w:rPr>
+        <w:fldChar w:fldCharType="separate"/>
+      </w:r>
+      <w:r>
+        <w:rPr>
+          <w:noProof/>
+          <w:lang w:val="pt-BR"/>
+        </w:rPr>
+        <w:t>10</w:t>
+      </w:r>
+      <w:r>
+        <w:rPr>
+          <w:noProof/>
+        </w:rPr>
+        <w:fldChar w:fldCharType="end"/>
+      </w:r>
+    </w:p>
+    <w:p>
+      <w:pPr>
+        <w:pStyle w:val="Sumrio3"/>
+        <w:rPr>
+          <w:rFonts w:asciiTheme="minorHAnsi" w:eastAsiaTheme="minorEastAsia" w:hAnsiTheme="minorHAnsi" w:cstheme="minorBidi"/>
+          <w:noProof/>
+          <w:snapToGrid/>
+          <w:sz w:val="22"/>
+          <w:szCs w:val="22"/>
+          <w:lang w:val="pt-BR" w:eastAsia="pt-BR"/>
+        </w:rPr>
+      </w:pPr>
+      <w:r>
+        <w:rPr>
+          <w:noProof/>
+          <w:lang w:val="pt-BR"/>
+        </w:rPr>
+        <w:t>2.5.3</w:t>
+      </w:r>
+      <w:r>
+        <w:rPr>
+          <w:rFonts w:asciiTheme="minorHAnsi" w:eastAsiaTheme="minorEastAsia" w:hAnsiTheme="minorHAnsi" w:cstheme="minorBidi"/>
+          <w:noProof/>
+          <w:snapToGrid/>
+          <w:sz w:val="22"/>
+          <w:szCs w:val="22"/>
+          <w:lang w:val="pt-BR" w:eastAsia="pt-BR"/>
+        </w:rPr>
+        <w:tab/>
+      </w:r>
+      <w:r>
+        <w:rPr>
+          <w:noProof/>
+          <w:lang w:val="pt-BR"/>
+        </w:rPr>
+        <w:t>Remover parceiro cadastrado</w:t>
+      </w:r>
+      <w:r>
+        <w:rPr>
+          <w:noProof/>
+          <w:lang w:val="pt-BR"/>
+        </w:rPr>
+        <w:tab/>
+      </w:r>
+      <w:r>
+        <w:rPr>
+          <w:noProof/>
+        </w:rPr>
+        <w:fldChar w:fldCharType="begin"/>
+      </w:r>
+      <w:r>
+        <w:rPr>
+          <w:noProof/>
+          <w:lang w:val="pt-BR"/>
+        </w:rPr>
+        <w:instrText xml:space="preserve"> PAGEREF _Toc74509606 \h </w:instrText>
+      </w:r>
+      <w:r>
+        <w:rPr>
+          <w:noProof/>
+        </w:rPr>
+      </w:r>
+      <w:r>
+        <w:rPr>
+          <w:noProof/>
+        </w:rPr>
+        <w:fldChar w:fldCharType="separate"/>
+      </w:r>
+      <w:r>
+        <w:rPr>
+          <w:noProof/>
+          <w:lang w:val="pt-BR"/>
+        </w:rPr>
+        <w:t>10</w:t>
+      </w:r>
+      <w:r>
+        <w:rPr>
+          <w:noProof/>
+        </w:rPr>
+        <w:fldChar w:fldCharType="end"/>
+      </w:r>
+    </w:p>
+    <w:p>
+      <w:pPr>
+        <w:pStyle w:val="Sumrio3"/>
+        <w:rPr>
+          <w:rFonts w:asciiTheme="minorHAnsi" w:eastAsiaTheme="minorEastAsia" w:hAnsiTheme="minorHAnsi" w:cstheme="minorBidi"/>
+          <w:noProof/>
+          <w:snapToGrid/>
+          <w:sz w:val="22"/>
+          <w:szCs w:val="22"/>
+          <w:lang w:val="pt-BR" w:eastAsia="pt-BR"/>
+        </w:rPr>
+      </w:pPr>
+      <w:r>
+        <w:rPr>
+          <w:noProof/>
+          <w:lang w:val="pt-BR"/>
+        </w:rPr>
+        <w:t>2.5.4</w:t>
+      </w:r>
+      <w:r>
+        <w:rPr>
+          <w:rFonts w:asciiTheme="minorHAnsi" w:eastAsiaTheme="minorEastAsia" w:hAnsiTheme="minorHAnsi" w:cstheme="minorBidi"/>
+          <w:noProof/>
+          <w:snapToGrid/>
+          <w:sz w:val="22"/>
+          <w:szCs w:val="22"/>
+          <w:lang w:val="pt-BR" w:eastAsia="pt-BR"/>
+        </w:rPr>
+        <w:tab/>
+      </w:r>
+      <w:r>
+        <w:rPr>
+          <w:noProof/>
+          <w:lang w:val="pt-BR"/>
+        </w:rPr>
+        <w:t>Parceiros inativos</w:t>
+      </w:r>
+      <w:r>
+        <w:rPr>
+          <w:noProof/>
+          <w:lang w:val="pt-BR"/>
+        </w:rPr>
+        <w:tab/>
+      </w:r>
+      <w:r>
+        <w:rPr>
+          <w:noProof/>
+        </w:rPr>
+        <w:fldChar w:fldCharType="begin"/>
+      </w:r>
+      <w:r>
+        <w:rPr>
+          <w:noProof/>
+          <w:lang w:val="pt-BR"/>
+        </w:rPr>
+        <w:instrText xml:space="preserve"> PAGEREF _Toc74509607 \h </w:instrText>
+      </w:r>
+      <w:r>
+        <w:rPr>
+          <w:noProof/>
+        </w:rPr>
+      </w:r>
+      <w:r>
+        <w:rPr>
+          <w:noProof/>
+        </w:rPr>
+        <w:fldChar w:fldCharType="separate"/>
+      </w:r>
+      <w:r>
+        <w:rPr>
+          <w:noProof/>
+          <w:lang w:val="pt-BR"/>
+        </w:rPr>
+        <w:t>10</w:t>
       </w:r>
       <w:r>
         <w:rPr>
@@ -2094,13 +2551,14 @@
       <w:pPr>
         <w:pStyle w:val="Sumrio2"/>
         <w:tabs>
-          <w:tab w:val="left" w:pos="1200"/>
+          <w:tab w:val="left" w:pos="1000"/>
         </w:tabs>
         <w:rPr>
           <w:rFonts w:asciiTheme="minorHAnsi" w:eastAsiaTheme="minorEastAsia" w:hAnsiTheme="minorHAnsi" w:cstheme="minorBidi"/>
           <w:noProof/>
           <w:snapToGrid/>
-          <w:szCs w:val="24"/>
+          <w:sz w:val="22"/>
+          <w:szCs w:val="22"/>
           <w:lang w:val="pt-BR" w:eastAsia="pt-BR"/>
         </w:rPr>
       </w:pPr>
@@ -2116,7 +2574,8 @@
           <w:rFonts w:asciiTheme="minorHAnsi" w:eastAsiaTheme="minorEastAsia" w:hAnsiTheme="minorHAnsi" w:cstheme="minorBidi"/>
           <w:noProof/>
           <w:snapToGrid/>
-          <w:szCs w:val="24"/>
+          <w:sz w:val="22"/>
+          <w:szCs w:val="22"/>
           <w:lang w:val="pt-BR" w:eastAsia="pt-BR"/>
         </w:rPr>
         <w:tab/>
@@ -2126,7 +2585,7 @@
           <w:noProof/>
           <w:lang w:val="pt-BR"/>
         </w:rPr>
-        <w:t>VISIBILIDADE DOS ANIMAIS</w:t>
+        <w:t>Animais</w:t>
       </w:r>
       <w:r>
         <w:rPr>
@@ -2146,7 +2605,7 @@
           <w:noProof/>
           <w:lang w:val="pt-BR"/>
         </w:rPr>
-        <w:instrText xml:space="preserve"> PAGEREF _Toc74501882 \h </w:instrText>
+        <w:instrText xml:space="preserve"> PAGEREF _Toc74509608 \h </w:instrText>
       </w:r>
       <w:r>
         <w:rPr>
@@ -2164,7 +2623,7 @@
           <w:noProof/>
           <w:lang w:val="pt-BR"/>
         </w:rPr>
-        <w:t>8</w:t>
+        <w:t>10</w:t>
       </w:r>
       <w:r>
         <w:rPr>
@@ -2180,13 +2639,15 @@
           <w:rFonts w:asciiTheme="minorHAnsi" w:eastAsiaTheme="minorEastAsia" w:hAnsiTheme="minorHAnsi" w:cstheme="minorBidi"/>
           <w:noProof/>
           <w:snapToGrid/>
-          <w:szCs w:val="24"/>
+          <w:sz w:val="22"/>
+          <w:szCs w:val="22"/>
           <w:lang w:val="pt-BR" w:eastAsia="pt-BR"/>
         </w:rPr>
       </w:pPr>
       <w:r>
         <w:rPr>
           <w:noProof/>
+          <w:lang w:val="pt-BR"/>
         </w:rPr>
         <w:t>2.6.1</w:t>
       </w:r>
@@ -2195,7 +2656,8 @@
           <w:rFonts w:asciiTheme="minorHAnsi" w:eastAsiaTheme="minorEastAsia" w:hAnsiTheme="minorHAnsi" w:cstheme="minorBidi"/>
           <w:noProof/>
           <w:snapToGrid/>
-          <w:szCs w:val="24"/>
+          <w:sz w:val="22"/>
+          <w:szCs w:val="22"/>
           <w:lang w:val="pt-BR" w:eastAsia="pt-BR"/>
         </w:rPr>
         <w:tab/>
@@ -2203,12 +2665,14 @@
       <w:r>
         <w:rPr>
           <w:noProof/>
-        </w:rPr>
-        <w:t>ALGORITMO DE VISUALIZAÇÃO PADRÃO</w:t>
-      </w:r>
-      <w:r>
-        <w:rPr>
-          <w:noProof/>
+          <w:lang w:val="pt-BR"/>
+        </w:rPr>
+        <w:t>Status dos animais</w:t>
+      </w:r>
+      <w:r>
+        <w:rPr>
+          <w:noProof/>
+          <w:lang w:val="pt-BR"/>
         </w:rPr>
         <w:tab/>
       </w:r>
@@ -2221,8 +2685,9 @@
       <w:r>
         <w:rPr>
           <w:noProof/>
-        </w:rPr>
-        <w:instrText xml:space="preserve"> PAGEREF _Toc74501883 \h </w:instrText>
+          <w:lang w:val="pt-BR"/>
+        </w:rPr>
+        <w:instrText xml:space="preserve"> PAGEREF _Toc74509609 \h </w:instrText>
       </w:r>
       <w:r>
         <w:rPr>
@@ -2238,8 +2703,667 @@
       <w:r>
         <w:rPr>
           <w:noProof/>
-        </w:rPr>
-        <w:t>8</w:t>
+          <w:lang w:val="pt-BR"/>
+        </w:rPr>
+        <w:t>10</w:t>
+      </w:r>
+      <w:r>
+        <w:rPr>
+          <w:noProof/>
+        </w:rPr>
+        <w:fldChar w:fldCharType="end"/>
+      </w:r>
+    </w:p>
+    <w:p>
+      <w:pPr>
+        <w:pStyle w:val="Sumrio3"/>
+        <w:rPr>
+          <w:rFonts w:asciiTheme="minorHAnsi" w:eastAsiaTheme="minorEastAsia" w:hAnsiTheme="minorHAnsi" w:cstheme="minorBidi"/>
+          <w:noProof/>
+          <w:snapToGrid/>
+          <w:sz w:val="22"/>
+          <w:szCs w:val="22"/>
+          <w:lang w:val="pt-BR" w:eastAsia="pt-BR"/>
+        </w:rPr>
+      </w:pPr>
+      <w:r>
+        <w:rPr>
+          <w:noProof/>
+          <w:lang w:val="pt-BR"/>
+        </w:rPr>
+        <w:t>2.6.2</w:t>
+      </w:r>
+      <w:r>
+        <w:rPr>
+          <w:rFonts w:asciiTheme="minorHAnsi" w:eastAsiaTheme="minorEastAsia" w:hAnsiTheme="minorHAnsi" w:cstheme="minorBidi"/>
+          <w:noProof/>
+          <w:snapToGrid/>
+          <w:sz w:val="22"/>
+          <w:szCs w:val="22"/>
+          <w:lang w:val="pt-BR" w:eastAsia="pt-BR"/>
+        </w:rPr>
+        <w:tab/>
+      </w:r>
+      <w:r>
+        <w:rPr>
+          <w:noProof/>
+          <w:lang w:val="pt-BR"/>
+        </w:rPr>
+        <w:t>Porte dos animais</w:t>
+      </w:r>
+      <w:r>
+        <w:rPr>
+          <w:noProof/>
+          <w:lang w:val="pt-BR"/>
+        </w:rPr>
+        <w:tab/>
+      </w:r>
+      <w:r>
+        <w:rPr>
+          <w:noProof/>
+        </w:rPr>
+        <w:fldChar w:fldCharType="begin"/>
+      </w:r>
+      <w:r>
+        <w:rPr>
+          <w:noProof/>
+          <w:lang w:val="pt-BR"/>
+        </w:rPr>
+        <w:instrText xml:space="preserve"> PAGEREF _Toc74509610 \h </w:instrText>
+      </w:r>
+      <w:r>
+        <w:rPr>
+          <w:noProof/>
+        </w:rPr>
+      </w:r>
+      <w:r>
+        <w:rPr>
+          <w:noProof/>
+        </w:rPr>
+        <w:fldChar w:fldCharType="separate"/>
+      </w:r>
+      <w:r>
+        <w:rPr>
+          <w:noProof/>
+          <w:lang w:val="pt-BR"/>
+        </w:rPr>
+        <w:t>11</w:t>
+      </w:r>
+      <w:r>
+        <w:rPr>
+          <w:noProof/>
+        </w:rPr>
+        <w:fldChar w:fldCharType="end"/>
+      </w:r>
+    </w:p>
+    <w:p>
+      <w:pPr>
+        <w:pStyle w:val="Sumrio3"/>
+        <w:rPr>
+          <w:rFonts w:asciiTheme="minorHAnsi" w:eastAsiaTheme="minorEastAsia" w:hAnsiTheme="minorHAnsi" w:cstheme="minorBidi"/>
+          <w:noProof/>
+          <w:snapToGrid/>
+          <w:sz w:val="22"/>
+          <w:szCs w:val="22"/>
+          <w:lang w:val="pt-BR" w:eastAsia="pt-BR"/>
+        </w:rPr>
+      </w:pPr>
+      <w:r>
+        <w:rPr>
+          <w:noProof/>
+          <w:lang w:val="pt-BR"/>
+        </w:rPr>
+        <w:lastRenderedPageBreak/>
+        <w:t>2.6.3</w:t>
+      </w:r>
+      <w:r>
+        <w:rPr>
+          <w:rFonts w:asciiTheme="minorHAnsi" w:eastAsiaTheme="minorEastAsia" w:hAnsiTheme="minorHAnsi" w:cstheme="minorBidi"/>
+          <w:noProof/>
+          <w:snapToGrid/>
+          <w:sz w:val="22"/>
+          <w:szCs w:val="22"/>
+          <w:lang w:val="pt-BR" w:eastAsia="pt-BR"/>
+        </w:rPr>
+        <w:tab/>
+      </w:r>
+      <w:r>
+        <w:rPr>
+          <w:noProof/>
+          <w:lang w:val="pt-BR"/>
+        </w:rPr>
+        <w:t>Sexo dos animais</w:t>
+      </w:r>
+      <w:r>
+        <w:rPr>
+          <w:noProof/>
+          <w:lang w:val="pt-BR"/>
+        </w:rPr>
+        <w:tab/>
+      </w:r>
+      <w:r>
+        <w:rPr>
+          <w:noProof/>
+        </w:rPr>
+        <w:fldChar w:fldCharType="begin"/>
+      </w:r>
+      <w:r>
+        <w:rPr>
+          <w:noProof/>
+          <w:lang w:val="pt-BR"/>
+        </w:rPr>
+        <w:instrText xml:space="preserve"> PAGEREF _Toc74509611 \h </w:instrText>
+      </w:r>
+      <w:r>
+        <w:rPr>
+          <w:noProof/>
+        </w:rPr>
+      </w:r>
+      <w:r>
+        <w:rPr>
+          <w:noProof/>
+        </w:rPr>
+        <w:fldChar w:fldCharType="separate"/>
+      </w:r>
+      <w:r>
+        <w:rPr>
+          <w:noProof/>
+          <w:lang w:val="pt-BR"/>
+        </w:rPr>
+        <w:t>11</w:t>
+      </w:r>
+      <w:r>
+        <w:rPr>
+          <w:noProof/>
+        </w:rPr>
+        <w:fldChar w:fldCharType="end"/>
+      </w:r>
+    </w:p>
+    <w:p>
+      <w:pPr>
+        <w:pStyle w:val="Sumrio2"/>
+        <w:tabs>
+          <w:tab w:val="left" w:pos="1000"/>
+        </w:tabs>
+        <w:rPr>
+          <w:rFonts w:asciiTheme="minorHAnsi" w:eastAsiaTheme="minorEastAsia" w:hAnsiTheme="minorHAnsi" w:cstheme="minorBidi"/>
+          <w:noProof/>
+          <w:snapToGrid/>
+          <w:sz w:val="22"/>
+          <w:szCs w:val="22"/>
+          <w:lang w:val="pt-BR" w:eastAsia="pt-BR"/>
+        </w:rPr>
+      </w:pPr>
+      <w:r>
+        <w:rPr>
+          <w:noProof/>
+          <w:lang w:val="pt-BR"/>
+        </w:rPr>
+        <w:t>2.7</w:t>
+      </w:r>
+      <w:r>
+        <w:rPr>
+          <w:rFonts w:asciiTheme="minorHAnsi" w:eastAsiaTheme="minorEastAsia" w:hAnsiTheme="minorHAnsi" w:cstheme="minorBidi"/>
+          <w:noProof/>
+          <w:snapToGrid/>
+          <w:sz w:val="22"/>
+          <w:szCs w:val="22"/>
+          <w:lang w:val="pt-BR" w:eastAsia="pt-BR"/>
+        </w:rPr>
+        <w:tab/>
+      </w:r>
+      <w:r>
+        <w:rPr>
+          <w:noProof/>
+          <w:lang w:val="pt-BR"/>
+        </w:rPr>
+        <w:t>Gerenciamento de animais</w:t>
+      </w:r>
+      <w:r>
+        <w:rPr>
+          <w:noProof/>
+          <w:lang w:val="pt-BR"/>
+        </w:rPr>
+        <w:tab/>
+      </w:r>
+      <w:r>
+        <w:rPr>
+          <w:noProof/>
+        </w:rPr>
+        <w:fldChar w:fldCharType="begin"/>
+      </w:r>
+      <w:r>
+        <w:rPr>
+          <w:noProof/>
+          <w:lang w:val="pt-BR"/>
+        </w:rPr>
+        <w:instrText xml:space="preserve"> PAGEREF _Toc74509612 \h </w:instrText>
+      </w:r>
+      <w:r>
+        <w:rPr>
+          <w:noProof/>
+        </w:rPr>
+      </w:r>
+      <w:r>
+        <w:rPr>
+          <w:noProof/>
+        </w:rPr>
+        <w:fldChar w:fldCharType="separate"/>
+      </w:r>
+      <w:r>
+        <w:rPr>
+          <w:noProof/>
+          <w:lang w:val="pt-BR"/>
+        </w:rPr>
+        <w:t>11</w:t>
+      </w:r>
+      <w:r>
+        <w:rPr>
+          <w:noProof/>
+        </w:rPr>
+        <w:fldChar w:fldCharType="end"/>
+      </w:r>
+    </w:p>
+    <w:p>
+      <w:pPr>
+        <w:pStyle w:val="Sumrio3"/>
+        <w:rPr>
+          <w:rFonts w:asciiTheme="minorHAnsi" w:eastAsiaTheme="minorEastAsia" w:hAnsiTheme="minorHAnsi" w:cstheme="minorBidi"/>
+          <w:noProof/>
+          <w:snapToGrid/>
+          <w:sz w:val="22"/>
+          <w:szCs w:val="22"/>
+          <w:lang w:val="pt-BR" w:eastAsia="pt-BR"/>
+        </w:rPr>
+      </w:pPr>
+      <w:r>
+        <w:rPr>
+          <w:noProof/>
+          <w:lang w:val="pt-BR"/>
+        </w:rPr>
+        <w:t>2.7.1</w:t>
+      </w:r>
+      <w:r>
+        <w:rPr>
+          <w:rFonts w:asciiTheme="minorHAnsi" w:eastAsiaTheme="minorEastAsia" w:hAnsiTheme="minorHAnsi" w:cstheme="minorBidi"/>
+          <w:noProof/>
+          <w:snapToGrid/>
+          <w:sz w:val="22"/>
+          <w:szCs w:val="22"/>
+          <w:lang w:val="pt-BR" w:eastAsia="pt-BR"/>
+        </w:rPr>
+        <w:tab/>
+      </w:r>
+      <w:r>
+        <w:rPr>
+          <w:noProof/>
+          <w:lang w:val="pt-BR"/>
+        </w:rPr>
+        <w:t>Cadastrar animais</w:t>
+      </w:r>
+      <w:r>
+        <w:rPr>
+          <w:noProof/>
+          <w:lang w:val="pt-BR"/>
+        </w:rPr>
+        <w:tab/>
+      </w:r>
+      <w:r>
+        <w:rPr>
+          <w:noProof/>
+        </w:rPr>
+        <w:fldChar w:fldCharType="begin"/>
+      </w:r>
+      <w:r>
+        <w:rPr>
+          <w:noProof/>
+          <w:lang w:val="pt-BR"/>
+        </w:rPr>
+        <w:instrText xml:space="preserve"> PAGEREF _Toc74509613 \h </w:instrText>
+      </w:r>
+      <w:r>
+        <w:rPr>
+          <w:noProof/>
+        </w:rPr>
+      </w:r>
+      <w:r>
+        <w:rPr>
+          <w:noProof/>
+        </w:rPr>
+        <w:fldChar w:fldCharType="separate"/>
+      </w:r>
+      <w:r>
+        <w:rPr>
+          <w:noProof/>
+          <w:lang w:val="pt-BR"/>
+        </w:rPr>
+        <w:t>11</w:t>
+      </w:r>
+      <w:r>
+        <w:rPr>
+          <w:noProof/>
+        </w:rPr>
+        <w:fldChar w:fldCharType="end"/>
+      </w:r>
+    </w:p>
+    <w:p>
+      <w:pPr>
+        <w:pStyle w:val="Sumrio3"/>
+        <w:rPr>
+          <w:rFonts w:asciiTheme="minorHAnsi" w:eastAsiaTheme="minorEastAsia" w:hAnsiTheme="minorHAnsi" w:cstheme="minorBidi"/>
+          <w:noProof/>
+          <w:snapToGrid/>
+          <w:sz w:val="22"/>
+          <w:szCs w:val="22"/>
+          <w:lang w:val="pt-BR" w:eastAsia="pt-BR"/>
+        </w:rPr>
+      </w:pPr>
+      <w:r>
+        <w:rPr>
+          <w:noProof/>
+          <w:lang w:val="pt-BR"/>
+        </w:rPr>
+        <w:t>2.7.2</w:t>
+      </w:r>
+      <w:r>
+        <w:rPr>
+          <w:rFonts w:asciiTheme="minorHAnsi" w:eastAsiaTheme="minorEastAsia" w:hAnsiTheme="minorHAnsi" w:cstheme="minorBidi"/>
+          <w:noProof/>
+          <w:snapToGrid/>
+          <w:sz w:val="22"/>
+          <w:szCs w:val="22"/>
+          <w:lang w:val="pt-BR" w:eastAsia="pt-BR"/>
+        </w:rPr>
+        <w:tab/>
+      </w:r>
+      <w:r>
+        <w:rPr>
+          <w:noProof/>
+          <w:lang w:val="pt-BR"/>
+        </w:rPr>
+        <w:t>Modificar animal cadastrado</w:t>
+      </w:r>
+      <w:r>
+        <w:rPr>
+          <w:noProof/>
+          <w:lang w:val="pt-BR"/>
+        </w:rPr>
+        <w:tab/>
+      </w:r>
+      <w:r>
+        <w:rPr>
+          <w:noProof/>
+        </w:rPr>
+        <w:fldChar w:fldCharType="begin"/>
+      </w:r>
+      <w:r>
+        <w:rPr>
+          <w:noProof/>
+          <w:lang w:val="pt-BR"/>
+        </w:rPr>
+        <w:instrText xml:space="preserve"> PAGEREF _Toc74509614 \h </w:instrText>
+      </w:r>
+      <w:r>
+        <w:rPr>
+          <w:noProof/>
+        </w:rPr>
+      </w:r>
+      <w:r>
+        <w:rPr>
+          <w:noProof/>
+        </w:rPr>
+        <w:fldChar w:fldCharType="separate"/>
+      </w:r>
+      <w:r>
+        <w:rPr>
+          <w:noProof/>
+          <w:lang w:val="pt-BR"/>
+        </w:rPr>
+        <w:t>12</w:t>
+      </w:r>
+      <w:r>
+        <w:rPr>
+          <w:noProof/>
+        </w:rPr>
+        <w:fldChar w:fldCharType="end"/>
+      </w:r>
+    </w:p>
+    <w:p>
+      <w:pPr>
+        <w:pStyle w:val="Sumrio3"/>
+        <w:rPr>
+          <w:rFonts w:asciiTheme="minorHAnsi" w:eastAsiaTheme="minorEastAsia" w:hAnsiTheme="minorHAnsi" w:cstheme="minorBidi"/>
+          <w:noProof/>
+          <w:snapToGrid/>
+          <w:sz w:val="22"/>
+          <w:szCs w:val="22"/>
+          <w:lang w:val="pt-BR" w:eastAsia="pt-BR"/>
+        </w:rPr>
+      </w:pPr>
+      <w:r>
+        <w:rPr>
+          <w:noProof/>
+          <w:lang w:val="pt-BR"/>
+        </w:rPr>
+        <w:t>2.7.3</w:t>
+      </w:r>
+      <w:r>
+        <w:rPr>
+          <w:rFonts w:asciiTheme="minorHAnsi" w:eastAsiaTheme="minorEastAsia" w:hAnsiTheme="minorHAnsi" w:cstheme="minorBidi"/>
+          <w:noProof/>
+          <w:snapToGrid/>
+          <w:sz w:val="22"/>
+          <w:szCs w:val="22"/>
+          <w:lang w:val="pt-BR" w:eastAsia="pt-BR"/>
+        </w:rPr>
+        <w:tab/>
+      </w:r>
+      <w:r>
+        <w:rPr>
+          <w:noProof/>
+          <w:lang w:val="pt-BR"/>
+        </w:rPr>
+        <w:t>Remover animal cadastrado</w:t>
+      </w:r>
+      <w:r>
+        <w:rPr>
+          <w:noProof/>
+          <w:lang w:val="pt-BR"/>
+        </w:rPr>
+        <w:tab/>
+      </w:r>
+      <w:r>
+        <w:rPr>
+          <w:noProof/>
+        </w:rPr>
+        <w:fldChar w:fldCharType="begin"/>
+      </w:r>
+      <w:r>
+        <w:rPr>
+          <w:noProof/>
+          <w:lang w:val="pt-BR"/>
+        </w:rPr>
+        <w:instrText xml:space="preserve"> PAGEREF _Toc74509615 \h </w:instrText>
+      </w:r>
+      <w:r>
+        <w:rPr>
+          <w:noProof/>
+        </w:rPr>
+      </w:r>
+      <w:r>
+        <w:rPr>
+          <w:noProof/>
+        </w:rPr>
+        <w:fldChar w:fldCharType="separate"/>
+      </w:r>
+      <w:r>
+        <w:rPr>
+          <w:noProof/>
+          <w:lang w:val="pt-BR"/>
+        </w:rPr>
+        <w:t>12</w:t>
+      </w:r>
+      <w:r>
+        <w:rPr>
+          <w:noProof/>
+        </w:rPr>
+        <w:fldChar w:fldCharType="end"/>
+      </w:r>
+    </w:p>
+    <w:p>
+      <w:pPr>
+        <w:pStyle w:val="Sumrio2"/>
+        <w:tabs>
+          <w:tab w:val="left" w:pos="1000"/>
+        </w:tabs>
+        <w:rPr>
+          <w:rFonts w:asciiTheme="minorHAnsi" w:eastAsiaTheme="minorEastAsia" w:hAnsiTheme="minorHAnsi" w:cstheme="minorBidi"/>
+          <w:noProof/>
+          <w:snapToGrid/>
+          <w:sz w:val="22"/>
+          <w:szCs w:val="22"/>
+          <w:lang w:val="pt-BR" w:eastAsia="pt-BR"/>
+        </w:rPr>
+      </w:pPr>
+      <w:r>
+        <w:rPr>
+          <w:noProof/>
+          <w:lang w:val="pt-BR"/>
+        </w:rPr>
+        <w:t>2.8</w:t>
+      </w:r>
+      <w:r>
+        <w:rPr>
+          <w:rFonts w:asciiTheme="minorHAnsi" w:eastAsiaTheme="minorEastAsia" w:hAnsiTheme="minorHAnsi" w:cstheme="minorBidi"/>
+          <w:noProof/>
+          <w:snapToGrid/>
+          <w:sz w:val="22"/>
+          <w:szCs w:val="22"/>
+          <w:lang w:val="pt-BR" w:eastAsia="pt-BR"/>
+        </w:rPr>
+        <w:tab/>
+      </w:r>
+      <w:r>
+        <w:rPr>
+          <w:noProof/>
+          <w:lang w:val="pt-BR"/>
+        </w:rPr>
+        <w:t>Visibilidade dos animais</w:t>
+      </w:r>
+      <w:r>
+        <w:rPr>
+          <w:noProof/>
+          <w:lang w:val="pt-BR"/>
+        </w:rPr>
+        <w:tab/>
+      </w:r>
+      <w:r>
+        <w:rPr>
+          <w:noProof/>
+        </w:rPr>
+        <w:fldChar w:fldCharType="begin"/>
+      </w:r>
+      <w:r>
+        <w:rPr>
+          <w:noProof/>
+          <w:lang w:val="pt-BR"/>
+        </w:rPr>
+        <w:instrText xml:space="preserve"> PAGEREF _Toc74509616 \h </w:instrText>
+      </w:r>
+      <w:r>
+        <w:rPr>
+          <w:noProof/>
+        </w:rPr>
+      </w:r>
+      <w:r>
+        <w:rPr>
+          <w:noProof/>
+        </w:rPr>
+        <w:fldChar w:fldCharType="separate"/>
+      </w:r>
+      <w:r>
+        <w:rPr>
+          <w:noProof/>
+          <w:lang w:val="pt-BR"/>
+        </w:rPr>
+        <w:t>12</w:t>
+      </w:r>
+      <w:r>
+        <w:rPr>
+          <w:noProof/>
+        </w:rPr>
+        <w:fldChar w:fldCharType="end"/>
+      </w:r>
+    </w:p>
+    <w:p>
+      <w:pPr>
+        <w:pStyle w:val="Sumrio3"/>
+        <w:rPr>
+          <w:rFonts w:asciiTheme="minorHAnsi" w:eastAsiaTheme="minorEastAsia" w:hAnsiTheme="minorHAnsi" w:cstheme="minorBidi"/>
+          <w:noProof/>
+          <w:snapToGrid/>
+          <w:sz w:val="22"/>
+          <w:szCs w:val="22"/>
+          <w:lang w:val="pt-BR" w:eastAsia="pt-BR"/>
+        </w:rPr>
+      </w:pPr>
+      <w:r>
+        <w:rPr>
+          <w:noProof/>
+        </w:rPr>
+        <w:t>2.8.1</w:t>
+      </w:r>
+      <w:r>
+        <w:rPr>
+          <w:rFonts w:asciiTheme="minorHAnsi" w:eastAsiaTheme="minorEastAsia" w:hAnsiTheme="minorHAnsi" w:cstheme="minorBidi"/>
+          <w:noProof/>
+          <w:snapToGrid/>
+          <w:sz w:val="22"/>
+          <w:szCs w:val="22"/>
+          <w:lang w:val="pt-BR" w:eastAsia="pt-BR"/>
+        </w:rPr>
+        <w:tab/>
+      </w:r>
+      <w:r>
+        <w:rPr>
+          <w:noProof/>
+        </w:rPr>
+        <w:t>Visualização padrão</w:t>
+      </w:r>
+      <w:r>
+        <w:rPr>
+          <w:noProof/>
+        </w:rPr>
+        <w:tab/>
+      </w:r>
+      <w:r>
+        <w:rPr>
+          <w:noProof/>
+        </w:rPr>
+        <w:fldChar w:fldCharType="begin"/>
+      </w:r>
+      <w:r>
+        <w:rPr>
+          <w:noProof/>
+        </w:rPr>
+        <w:instrText xml:space="preserve"> PAGEREF _Toc74509617 \h </w:instrText>
+      </w:r>
+      <w:r>
+        <w:rPr>
+          <w:noProof/>
+        </w:rPr>
+      </w:r>
+      <w:r>
+        <w:rPr>
+          <w:noProof/>
+        </w:rPr>
+        <w:fldChar w:fldCharType="separate"/>
+      </w:r>
+      <w:r>
+        <w:rPr>
+          <w:noProof/>
+        </w:rPr>
+        <w:t>12</w:t>
       </w:r>
       <w:r>
         <w:rPr>
@@ -2305,15 +3429,15 @@
       <w:pPr>
         <w:pStyle w:val="Ttulo1"/>
       </w:pPr>
-      <w:bookmarkStart w:id="0" w:name="_Toc456600917"/>
-      <w:bookmarkStart w:id="1" w:name="_Toc456598586"/>
-      <w:bookmarkStart w:id="2" w:name="_Toc74501865"/>
+      <w:bookmarkStart w:id="1" w:name="_Toc456600917"/>
+      <w:bookmarkStart w:id="2" w:name="_Toc456598586"/>
+      <w:bookmarkStart w:id="3" w:name="_Toc74509586"/>
       <w:r>
         <w:t>Introdução</w:t>
       </w:r>
-      <w:bookmarkEnd w:id="0"/>
       <w:bookmarkEnd w:id="1"/>
       <w:bookmarkEnd w:id="2"/>
+      <w:bookmarkEnd w:id="3"/>
     </w:p>
     <w:p>
       <w:pPr>
@@ -2322,18 +3446,18 @@
           <w:lang w:val="pt-BR"/>
         </w:rPr>
       </w:pPr>
-      <w:bookmarkStart w:id="3" w:name="_Toc456600918"/>
-      <w:bookmarkStart w:id="4" w:name="_Toc456598587"/>
-      <w:bookmarkStart w:id="5" w:name="_Toc74501866"/>
+      <w:bookmarkStart w:id="4" w:name="_Toc456600918"/>
+      <w:bookmarkStart w:id="5" w:name="_Toc456598587"/>
+      <w:bookmarkStart w:id="6" w:name="_Toc74509587"/>
       <w:r>
         <w:rPr>
           <w:lang w:val="pt-BR"/>
         </w:rPr>
         <w:t>Finalidade</w:t>
       </w:r>
-      <w:bookmarkEnd w:id="3"/>
       <w:bookmarkEnd w:id="4"/>
       <w:bookmarkEnd w:id="5"/>
+      <w:bookmarkEnd w:id="6"/>
     </w:p>
     <w:p>
       <w:pPr>
@@ -2380,18 +3504,18 @@
           <w:lang w:val="pt-BR"/>
         </w:rPr>
       </w:pPr>
-      <w:bookmarkStart w:id="6" w:name="_Toc456600919"/>
-      <w:bookmarkStart w:id="7" w:name="_Toc456598588"/>
-      <w:bookmarkStart w:id="8" w:name="_Toc74501867"/>
+      <w:bookmarkStart w:id="7" w:name="_Toc456600919"/>
+      <w:bookmarkStart w:id="8" w:name="_Toc456598588"/>
+      <w:bookmarkStart w:id="9" w:name="_Toc74509588"/>
       <w:r>
         <w:rPr>
           <w:lang w:val="pt-BR"/>
         </w:rPr>
         <w:t>Escopo</w:t>
       </w:r>
-      <w:bookmarkEnd w:id="6"/>
       <w:bookmarkEnd w:id="7"/>
       <w:bookmarkEnd w:id="8"/>
+      <w:bookmarkEnd w:id="9"/>
     </w:p>
     <w:p>
       <w:pPr>
@@ -2420,18 +3544,18 @@
           <w:lang w:val="pt-BR"/>
         </w:rPr>
       </w:pPr>
-      <w:bookmarkStart w:id="9" w:name="_Toc456600921"/>
-      <w:bookmarkStart w:id="10" w:name="_Toc456598590"/>
-      <w:bookmarkStart w:id="11" w:name="_Toc74501868"/>
+      <w:bookmarkStart w:id="10" w:name="_Toc456600921"/>
+      <w:bookmarkStart w:id="11" w:name="_Toc456598590"/>
+      <w:bookmarkStart w:id="12" w:name="_Toc74509589"/>
       <w:r>
         <w:rPr>
           <w:lang w:val="pt-BR"/>
         </w:rPr>
         <w:t>Referências</w:t>
       </w:r>
-      <w:bookmarkEnd w:id="9"/>
       <w:bookmarkEnd w:id="10"/>
       <w:bookmarkEnd w:id="11"/>
+      <w:bookmarkEnd w:id="12"/>
     </w:p>
     <w:p>
       <w:pPr>
@@ -2733,18 +3857,18 @@
           <w:lang w:val="pt-BR"/>
         </w:rPr>
       </w:pPr>
-      <w:bookmarkStart w:id="12" w:name="_Toc456600922"/>
-      <w:bookmarkStart w:id="13" w:name="_Toc456598591"/>
-      <w:bookmarkStart w:id="14" w:name="_Toc74501869"/>
+      <w:bookmarkStart w:id="13" w:name="_Toc456600922"/>
+      <w:bookmarkStart w:id="14" w:name="_Toc456598591"/>
+      <w:bookmarkStart w:id="15" w:name="_Toc74509590"/>
       <w:r>
         <w:rPr>
           <w:lang w:val="pt-BR"/>
         </w:rPr>
         <w:t>Visão Geral</w:t>
       </w:r>
-      <w:bookmarkEnd w:id="12"/>
       <w:bookmarkEnd w:id="13"/>
       <w:bookmarkEnd w:id="14"/>
+      <w:bookmarkEnd w:id="15"/>
     </w:p>
     <w:p>
       <w:pPr>
@@ -2789,22 +3913,25 @@
       <w:pPr>
         <w:pStyle w:val="Ttulo1"/>
       </w:pPr>
-      <w:bookmarkStart w:id="15" w:name="_Toc74501870"/>
+      <w:bookmarkStart w:id="16" w:name="_Toc74509591"/>
       <w:r>
         <w:lastRenderedPageBreak/>
         <w:t>Definições</w:t>
       </w:r>
-      <w:bookmarkEnd w:id="15"/>
+      <w:bookmarkEnd w:id="16"/>
     </w:p>
     <w:p>
       <w:pPr>
         <w:pStyle w:val="Ttulo2"/>
       </w:pPr>
-      <w:bookmarkStart w:id="16" w:name="_Toc74501871"/>
-      <w:r>
-        <w:t>CLASSIFICAÇÃO DOS USUÁRIOS</w:t>
-      </w:r>
-      <w:bookmarkEnd w:id="16"/>
+      <w:bookmarkStart w:id="17" w:name="_Toc74509592"/>
+      <w:r>
+        <w:t>C</w:t>
+      </w:r>
+      <w:r>
+        <w:t>lassificação dos Usuários</w:t>
+      </w:r>
+      <w:bookmarkEnd w:id="17"/>
     </w:p>
     <w:p>
       <w:pPr>
@@ -3127,11 +4254,14 @@
       <w:pPr>
         <w:pStyle w:val="Ttulo2"/>
       </w:pPr>
-      <w:bookmarkStart w:id="17" w:name="_Toc74501872"/>
-      <w:r>
-        <w:t>PERMISSÕES DE USUÁRIOS</w:t>
-      </w:r>
-      <w:bookmarkEnd w:id="17"/>
+      <w:bookmarkStart w:id="18" w:name="_Toc74509593"/>
+      <w:r>
+        <w:t>P</w:t>
+      </w:r>
+      <w:r>
+        <w:t>ermissões de Usuários</w:t>
+      </w:r>
+      <w:bookmarkEnd w:id="18"/>
     </w:p>
     <w:p>
       <w:pPr>
@@ -3353,13 +4483,7 @@
               <w:rPr>
                 <w:lang w:val="pt-BR"/>
               </w:rPr>
-              <w:t xml:space="preserve">Todas as permissões de Usuário Comum </w:t>
-            </w:r>
-            <w:r>
-              <w:rPr>
-                <w:lang w:val="pt-BR"/>
-              </w:rPr>
-              <w:t>até que seja aprovado a solicitação.</w:t>
+              <w:t>Todas as permissões de Usuário Comum até que seja aprovado a solicitação.</w:t>
             </w:r>
           </w:p>
         </w:tc>
@@ -3588,24 +4712,30 @@
           <w:lang w:val="pt-BR"/>
         </w:rPr>
       </w:pPr>
-      <w:bookmarkStart w:id="18" w:name="_Toc74501873"/>
-      <w:r>
-        <w:rPr>
-          <w:lang w:val="pt-BR"/>
-        </w:rPr>
-        <w:t>USUÁRIOS PARCEIROS</w:t>
-      </w:r>
-      <w:bookmarkEnd w:id="18"/>
+      <w:bookmarkStart w:id="19" w:name="_Toc74509594"/>
+      <w:r>
+        <w:rPr>
+          <w:lang w:val="pt-BR"/>
+        </w:rPr>
+        <w:t>Usuários parceiros</w:t>
+      </w:r>
+      <w:bookmarkEnd w:id="19"/>
     </w:p>
     <w:p>
       <w:pPr>
         <w:pStyle w:val="Ttulo3"/>
       </w:pPr>
-      <w:bookmarkStart w:id="19" w:name="_Toc74501874"/>
-      <w:r>
-        <w:t>SOLICITAÇÃO DE ACESSO COMO USUÁRIO PARCEIRO</w:t>
-      </w:r>
-      <w:bookmarkEnd w:id="19"/>
+      <w:bookmarkStart w:id="20" w:name="_Toc74509595"/>
+      <w:r>
+        <w:t>S</w:t>
+      </w:r>
+      <w:r>
+        <w:rPr>
+          <w:caps w:val="0"/>
+        </w:rPr>
+        <w:t>olicitação de acesso como usuário parceiro</w:t>
+      </w:r>
+      <w:bookmarkEnd w:id="20"/>
     </w:p>
     <w:p>
       <w:pPr>
@@ -3674,10 +4804,17 @@
       <w:pPr>
         <w:pStyle w:val="Ttulo3"/>
       </w:pPr>
-      <w:bookmarkStart w:id="20" w:name="_Toc74501875"/>
-      <w:r>
-        <w:t>processo de negociação</w:t>
-      </w:r>
+      <w:bookmarkStart w:id="21" w:name="_Toc74509596"/>
+      <w:r>
+        <w:t>p</w:t>
+      </w:r>
+      <w:r>
+        <w:rPr>
+          <w:caps w:val="0"/>
+        </w:rPr>
+        <w:t>rocesso de negociação</w:t>
+      </w:r>
+      <w:bookmarkEnd w:id="21"/>
     </w:p>
     <w:p>
       <w:pPr>
@@ -3698,7 +4835,6 @@
         <w:t xml:space="preserve"> Parceiro Potencial e o mesmo deverá ser respondido totalmente preenchido. Finalizado, o interessado entrará em um processo de análise.</w:t>
       </w:r>
     </w:p>
-    <w:bookmarkEnd w:id="20"/>
     <w:p>
       <w:pPr>
         <w:rPr>
@@ -3710,24 +4846,36 @@
       <w:pPr>
         <w:pStyle w:val="Ttulo3"/>
       </w:pPr>
-      <w:bookmarkStart w:id="21" w:name="_Toc74501876"/>
+      <w:bookmarkStart w:id="22" w:name="_Toc74509597"/>
       <w:r>
         <w:lastRenderedPageBreak/>
-        <w:t xml:space="preserve">análise de </w:t>
-      </w:r>
-      <w:r>
-        <w:t>aprovação</w:t>
-      </w:r>
-      <w:r>
-        <w:t xml:space="preserve"> d</w:t>
-      </w:r>
-      <w:r>
+        <w:t>a</w:t>
+      </w:r>
+      <w:r>
+        <w:rPr>
+          <w:caps w:val="0"/>
+        </w:rPr>
+        <w:t xml:space="preserve">nálise de </w:t>
+      </w:r>
+      <w:r>
+        <w:rPr>
+          <w:caps w:val="0"/>
+        </w:rPr>
+        <w:t>aprovação d</w:t>
+      </w:r>
+      <w:r>
+        <w:rPr>
+          <w:caps w:val="0"/>
+        </w:rPr>
         <w:t>e um</w:t>
       </w:r>
       <w:r>
+        <w:rPr>
+          <w:caps w:val="0"/>
+        </w:rPr>
         <w:t xml:space="preserve"> parceiro</w:t>
       </w:r>
-      <w:bookmarkEnd w:id="21"/>
+      <w:bookmarkEnd w:id="22"/>
     </w:p>
     <w:p>
       <w:pPr>
@@ -3953,9 +5101,17 @@
       <w:pPr>
         <w:pStyle w:val="Ttulo3"/>
       </w:pPr>
-      <w:r>
-        <w:t>PARCEIROS APTOS PARA CADASTRO</w:t>
-      </w:r>
+      <w:bookmarkStart w:id="23" w:name="_Toc74509598"/>
+      <w:r>
+        <w:t>P</w:t>
+      </w:r>
+      <w:r>
+        <w:rPr>
+          <w:caps w:val="0"/>
+        </w:rPr>
+        <w:t>arceiros aptos para cadastro</w:t>
+      </w:r>
+      <w:bookmarkEnd w:id="23"/>
     </w:p>
     <w:p>
       <w:pPr>
@@ -3999,23 +5155,30 @@
           <w:lang w:val="pt-BR"/>
         </w:rPr>
       </w:pPr>
-      <w:bookmarkStart w:id="22" w:name="_Toc74501877"/>
-      <w:r>
-        <w:rPr>
-          <w:lang w:val="pt-BR"/>
-        </w:rPr>
-        <w:t>FORMULÁRIO DE INTERESSE</w:t>
-      </w:r>
-      <w:bookmarkEnd w:id="22"/>
+      <w:bookmarkStart w:id="24" w:name="_Toc74509599"/>
+      <w:r>
+        <w:rPr>
+          <w:lang w:val="pt-BR"/>
+        </w:rPr>
+        <w:t>Formulário de interesse</w:t>
+      </w:r>
+      <w:bookmarkEnd w:id="24"/>
     </w:p>
     <w:p>
       <w:pPr>
         <w:pStyle w:val="Ttulo3"/>
       </w:pPr>
-      <w:bookmarkStart w:id="23" w:name="_Toc74501878"/>
-      <w:r>
-        <w:t>ENVIO DO FORMULÁRIO</w:t>
-      </w:r>
+      <w:bookmarkStart w:id="25" w:name="_Toc74509600"/>
+      <w:r>
+        <w:t>E</w:t>
+      </w:r>
+      <w:r>
+        <w:rPr>
+          <w:caps w:val="0"/>
+        </w:rPr>
+        <w:t>nvio do formulário</w:t>
+      </w:r>
+      <w:bookmarkEnd w:id="25"/>
     </w:p>
     <w:p>
       <w:pPr>
@@ -4041,10 +5204,17 @@
       <w:pPr>
         <w:pStyle w:val="Ttulo3"/>
       </w:pPr>
-      <w:r>
-        <w:t>PREENCHIMENTO obrigatório</w:t>
-      </w:r>
-      <w:bookmarkEnd w:id="23"/>
+      <w:bookmarkStart w:id="26" w:name="_Toc74509601"/>
+      <w:r>
+        <w:t>P</w:t>
+      </w:r>
+      <w:r>
+        <w:rPr>
+          <w:caps w:val="0"/>
+        </w:rPr>
+        <w:t>reenchimento obrigatório</w:t>
+      </w:r>
+      <w:bookmarkEnd w:id="26"/>
     </w:p>
     <w:p>
       <w:pPr>
@@ -4070,11 +5240,17 @@
       <w:pPr>
         <w:pStyle w:val="Ttulo3"/>
       </w:pPr>
-      <w:bookmarkStart w:id="24" w:name="_Toc74501879"/>
-      <w:r>
-        <w:t>informações contidas no formulário</w:t>
-      </w:r>
-      <w:bookmarkEnd w:id="24"/>
+      <w:bookmarkStart w:id="27" w:name="_Toc74509602"/>
+      <w:r>
+        <w:t>i</w:t>
+      </w:r>
+      <w:r>
+        <w:rPr>
+          <w:caps w:val="0"/>
+        </w:rPr>
+        <w:t>nformações contidas no formulário</w:t>
+      </w:r>
+      <w:bookmarkEnd w:id="27"/>
     </w:p>
     <w:p>
       <w:pPr>
@@ -4418,29 +5594,30 @@
           <w:lang w:val="pt-BR"/>
         </w:rPr>
       </w:pPr>
-      <w:bookmarkStart w:id="25" w:name="_Toc74501880"/>
-      <w:r>
-        <w:rPr>
-          <w:lang w:val="pt-BR"/>
-        </w:rPr>
-        <w:t>GERENCIAMENTO DE PARCEIROS</w:t>
-      </w:r>
-      <w:bookmarkEnd w:id="25"/>
+      <w:bookmarkStart w:id="28" w:name="_Toc74509603"/>
+      <w:r>
+        <w:rPr>
+          <w:lang w:val="pt-BR"/>
+        </w:rPr>
+        <w:t>Gerenciamento de parceiros</w:t>
+      </w:r>
+      <w:bookmarkEnd w:id="28"/>
     </w:p>
     <w:p>
       <w:pPr>
         <w:pStyle w:val="Ttulo3"/>
       </w:pPr>
-      <w:bookmarkStart w:id="26" w:name="_Toc74501881"/>
-      <w:r>
-        <w:t>CADASTR</w:t>
-      </w:r>
-      <w:r>
-        <w:t>ar</w:t>
-      </w:r>
-      <w:r>
-        <w:t xml:space="preserve"> NOVO PARCEIRO</w:t>
-      </w:r>
+      <w:bookmarkStart w:id="29" w:name="_Toc74509604"/>
+      <w:r>
+        <w:t>C</w:t>
+      </w:r>
+      <w:r>
+        <w:rPr>
+          <w:caps w:val="0"/>
+        </w:rPr>
+        <w:t>adastrar novo parceiro</w:t>
+      </w:r>
+      <w:bookmarkEnd w:id="29"/>
     </w:p>
     <w:p>
       <w:pPr>
@@ -4599,15 +5776,14 @@
       <w:pPr>
         <w:pStyle w:val="Ttulo3"/>
       </w:pPr>
-      <w:r>
-        <w:t>modifica</w:t>
-      </w:r>
-      <w:r>
-        <w:t>r</w:t>
-      </w:r>
-      <w:r>
-        <w:t xml:space="preserve"> PARCEIRO CADASTRADO</w:t>
-      </w:r>
+      <w:bookmarkStart w:id="30" w:name="_Toc74509605"/>
+      <w:r>
+        <w:rPr>
+          <w:caps w:val="0"/>
+        </w:rPr>
+        <w:t>Modificar parceiro cadastrado</w:t>
+      </w:r>
+      <w:bookmarkEnd w:id="30"/>
     </w:p>
     <w:p>
       <w:pPr>
@@ -4651,12 +5827,14 @@
       <w:pPr>
         <w:pStyle w:val="Ttulo3"/>
       </w:pPr>
-      <w:r>
-        <w:t>REMOVER</w:t>
-      </w:r>
-      <w:r>
-        <w:t xml:space="preserve"> PARCEIRO CADASTRADO</w:t>
-      </w:r>
+      <w:bookmarkStart w:id="31" w:name="_Toc74509606"/>
+      <w:r>
+        <w:rPr>
+          <w:caps w:val="0"/>
+        </w:rPr>
+        <w:t>Remover parceiro cadastrado</w:t>
+      </w:r>
+      <w:bookmarkEnd w:id="31"/>
     </w:p>
     <w:p>
       <w:pPr>
@@ -4694,10 +5872,14 @@
       <w:pPr>
         <w:pStyle w:val="Ttulo3"/>
       </w:pPr>
-      <w:r>
-        <w:t>PARCEIROS INATIVOS</w:t>
-      </w:r>
-      <w:bookmarkEnd w:id="26"/>
+      <w:bookmarkStart w:id="32" w:name="_Toc74509607"/>
+      <w:r>
+        <w:rPr>
+          <w:caps w:val="0"/>
+        </w:rPr>
+        <w:t>Parceiros inativos</w:t>
+      </w:r>
+      <w:bookmarkEnd w:id="32"/>
     </w:p>
     <w:p>
       <w:pPr>
@@ -4792,21 +5974,27 @@
           <w:lang w:val="pt-BR"/>
         </w:rPr>
       </w:pPr>
-      <w:bookmarkStart w:id="27" w:name="_Toc74501882"/>
-      <w:r>
-        <w:rPr>
-          <w:lang w:val="pt-BR"/>
-        </w:rPr>
-        <w:t>ANIMAIS</w:t>
-      </w:r>
+      <w:bookmarkStart w:id="33" w:name="_Toc74509608"/>
+      <w:r>
+        <w:rPr>
+          <w:lang w:val="pt-BR"/>
+        </w:rPr>
+        <w:t>Animais</w:t>
+      </w:r>
+      <w:bookmarkEnd w:id="33"/>
     </w:p>
     <w:p>
       <w:pPr>
         <w:pStyle w:val="Ttulo3"/>
       </w:pPr>
-      <w:r>
-        <w:t>status dos animais</w:t>
-      </w:r>
+      <w:bookmarkStart w:id="34" w:name="_Toc74509609"/>
+      <w:r>
+        <w:rPr>
+          <w:caps w:val="0"/>
+        </w:rPr>
+        <w:t>Status dos animais</w:t>
+      </w:r>
+      <w:bookmarkEnd w:id="34"/>
     </w:p>
     <w:p>
       <w:pPr>
@@ -5032,12 +6220,14 @@
       <w:pPr>
         <w:pStyle w:val="Ttulo3"/>
       </w:pPr>
-      <w:r>
-        <w:t>porte dos</w:t>
-      </w:r>
-      <w:r>
-        <w:t xml:space="preserve"> ANIMAIS</w:t>
-      </w:r>
+      <w:bookmarkStart w:id="35" w:name="_Toc74509610"/>
+      <w:r>
+        <w:rPr>
+          <w:caps w:val="0"/>
+        </w:rPr>
+        <w:t>Porte dos animais</w:t>
+      </w:r>
+      <w:bookmarkEnd w:id="35"/>
     </w:p>
     <w:p>
       <w:pPr>
@@ -5235,14 +6425,7 @@
                     <w:rFonts w:ascii="Cambria Math" w:hAnsi="Cambria Math"/>
                     <w:lang w:val="pt-BR"/>
                   </w:rPr>
-                  <m:t>&lt;</m:t>
-                </m:r>
-                <m:r>
-                  <w:rPr>
-                    <w:rFonts w:ascii="Cambria Math" w:hAnsi="Cambria Math"/>
-                    <w:lang w:val="pt-BR"/>
-                  </w:rPr>
-                  <m:t>9</m:t>
+                  <m:t>&lt;9</m:t>
                 </m:r>
               </m:oMath>
             </m:oMathPara>
@@ -5292,28 +6475,7 @@
                     <w:rFonts w:ascii="Cambria Math" w:hAnsi="Cambria Math"/>
                     <w:lang w:val="pt-BR"/>
                   </w:rPr>
-                  <m:t>20</m:t>
-                </m:r>
-                <m:r>
-                  <w:rPr>
-                    <w:rFonts w:ascii="Cambria Math" w:hAnsi="Cambria Math"/>
-                    <w:lang w:val="pt-BR"/>
-                  </w:rPr>
-                  <m:t>≤Peso&lt;</m:t>
-                </m:r>
-                <m:r>
-                  <w:rPr>
-                    <w:rFonts w:ascii="Cambria Math" w:hAnsi="Cambria Math"/>
-                    <w:lang w:val="pt-BR"/>
-                  </w:rPr>
-                  <m:t>4</m:t>
-                </m:r>
-                <m:r>
-                  <w:rPr>
-                    <w:rFonts w:ascii="Cambria Math" w:hAnsi="Cambria Math"/>
-                    <w:lang w:val="pt-BR"/>
-                  </w:rPr>
-                  <m:t>0</m:t>
+                  <m:t>20≤Peso&lt;40</m:t>
                 </m:r>
               </m:oMath>
             </m:oMathPara>
@@ -5355,14 +6517,29 @@
     </w:p>
     <w:p>
       <w:pPr>
+        <w:rPr>
+          <w:lang w:val="pt-BR"/>
+        </w:rPr>
+      </w:pPr>
+      <w:r>
+        <w:rPr>
+          <w:lang w:val="pt-BR"/>
+        </w:rPr>
+        <w:t>Nota: para os animais cadastrados com o tipo “Gato”, o porte adequado será equivalente a pequeno. Cabe à plataforma adicionar uma observação para que o usuário comum procure por maiores informações a respeito do porte do animal.</w:t>
+      </w:r>
+    </w:p>
+    <w:p>
+      <w:pPr>
         <w:pStyle w:val="Ttulo3"/>
       </w:pPr>
-      <w:r>
-        <w:t>sexo</w:t>
-      </w:r>
-      <w:r>
-        <w:t xml:space="preserve"> dos ANIMAIS</w:t>
-      </w:r>
+      <w:bookmarkStart w:id="36" w:name="_Toc74509611"/>
+      <w:r>
+        <w:rPr>
+          <w:caps w:val="0"/>
+        </w:rPr>
+        <w:t>Sexo dos animais</w:t>
+      </w:r>
+      <w:bookmarkEnd w:id="36"/>
     </w:p>
     <w:p>
       <w:pPr>
@@ -5421,26 +6598,27 @@
           <w:lang w:val="pt-BR"/>
         </w:rPr>
       </w:pPr>
-      <w:r>
-        <w:rPr>
-          <w:lang w:val="pt-BR"/>
-        </w:rPr>
-        <w:t>GERENCIAMENTO</w:t>
-      </w:r>
-      <w:r>
-        <w:rPr>
-          <w:lang w:val="pt-BR"/>
-        </w:rPr>
-        <w:t xml:space="preserve"> DE ANIMAIS</w:t>
-      </w:r>
+      <w:bookmarkStart w:id="37" w:name="_Toc74509612"/>
+      <w:r>
+        <w:rPr>
+          <w:lang w:val="pt-BR"/>
+        </w:rPr>
+        <w:t>Gerenciamento de animais</w:t>
+      </w:r>
+      <w:bookmarkEnd w:id="37"/>
     </w:p>
     <w:p>
       <w:pPr>
         <w:pStyle w:val="Ttulo3"/>
       </w:pPr>
-      <w:r>
-        <w:t>CADASTRAR ANIMAIS</w:t>
-      </w:r>
+      <w:bookmarkStart w:id="38" w:name="_Toc74509613"/>
+      <w:r>
+        <w:rPr>
+          <w:caps w:val="0"/>
+        </w:rPr>
+        <w:t>Cadastrar animais</w:t>
+      </w:r>
+      <w:bookmarkEnd w:id="38"/>
     </w:p>
     <w:p>
       <w:pPr>
@@ -5476,7 +6654,19 @@
         <w:rPr>
           <w:lang w:val="pt-BR"/>
         </w:rPr>
-        <w:t>Nome do PET;</w:t>
+        <w:t>Nome do</w:t>
+      </w:r>
+      <w:r>
+        <w:rPr>
+          <w:lang w:val="pt-BR"/>
+        </w:rPr>
+        <w:t xml:space="preserve"> Pet</w:t>
+      </w:r>
+      <w:r>
+        <w:rPr>
+          <w:lang w:val="pt-BR"/>
+        </w:rPr>
+        <w:t>;</w:t>
       </w:r>
     </w:p>
     <w:p>
@@ -5608,6 +6798,7 @@
         <w:rPr>
           <w:lang w:val="pt-BR"/>
         </w:rPr>
+        <w:lastRenderedPageBreak/>
         <w:t>Sexo do Animal</w:t>
       </w:r>
       <w:r>
@@ -5632,6 +6823,24 @@
         <w:rPr>
           <w:lang w:val="pt-BR"/>
         </w:rPr>
+        <w:t>Tipo do Animal;</w:t>
+      </w:r>
+    </w:p>
+    <w:p>
+      <w:pPr>
+        <w:pStyle w:val="PargrafodaLista"/>
+        <w:numPr>
+          <w:ilvl w:val="0"/>
+          <w:numId w:val="26"/>
+        </w:numPr>
+        <w:rPr>
+          <w:lang w:val="pt-BR"/>
+        </w:rPr>
+      </w:pPr>
+      <w:r>
+        <w:rPr>
+          <w:lang w:val="pt-BR"/>
+        </w:rPr>
         <w:t>Imagem do PET</w:t>
       </w:r>
       <w:r>
@@ -5652,28 +6861,26 @@
       <w:pPr>
         <w:pStyle w:val="Ttulo3"/>
       </w:pPr>
-      <w:r>
-        <w:lastRenderedPageBreak/>
-        <w:t>MODIFICAR ANIMAL CADASTRADO</w:t>
-      </w:r>
-    </w:p>
-    <w:p>
-      <w:pPr>
-        <w:rPr>
-          <w:lang w:val="pt-BR"/>
-        </w:rPr>
-      </w:pPr>
-      <w:r>
-        <w:rPr>
-          <w:lang w:val="pt-BR"/>
-        </w:rPr>
-        <w:t xml:space="preserve">Um Usuário Parceiro poderá </w:t>
-      </w:r>
-      <w:r>
-        <w:rPr>
-          <w:lang w:val="pt-BR"/>
-        </w:rPr>
-        <w:t xml:space="preserve">modificar as informações de </w:t>
+      <w:bookmarkStart w:id="39" w:name="_Toc74509614"/>
+      <w:r>
+        <w:rPr>
+          <w:caps w:val="0"/>
+        </w:rPr>
+        <w:t>Modificar animal cadastrado</w:t>
+      </w:r>
+      <w:bookmarkEnd w:id="39"/>
+    </w:p>
+    <w:p>
+      <w:pPr>
+        <w:rPr>
+          <w:lang w:val="pt-BR"/>
+        </w:rPr>
+      </w:pPr>
+      <w:r>
+        <w:rPr>
+          <w:lang w:val="pt-BR"/>
+        </w:rPr>
+        <w:t xml:space="preserve">Um Usuário Parceiro poderá modificar as informações de </w:t>
       </w:r>
       <w:r>
         <w:rPr>
@@ -5691,55 +6898,13 @@
         <w:rPr>
           <w:lang w:val="pt-BR"/>
         </w:rPr>
-        <w:t xml:space="preserve"> cadastr</w:t>
-      </w:r>
-      <w:r>
-        <w:rPr>
-          <w:lang w:val="pt-BR"/>
-        </w:rPr>
-        <w:t>ados</w:t>
-      </w:r>
-      <w:r>
-        <w:rPr>
-          <w:lang w:val="pt-BR"/>
-        </w:rPr>
-        <w:t xml:space="preserve"> quando</w:t>
-      </w:r>
-      <w:r>
-        <w:rPr>
-          <w:lang w:val="pt-BR"/>
-        </w:rPr>
-        <w:t xml:space="preserve"> desejar. Ao </w:t>
-      </w:r>
-      <w:r>
-        <w:rPr>
-          <w:lang w:val="pt-BR"/>
-        </w:rPr>
-        <w:t>modificar</w:t>
-      </w:r>
-      <w:r>
-        <w:rPr>
-          <w:lang w:val="pt-BR"/>
-        </w:rPr>
-        <w:t xml:space="preserve"> </w:t>
-      </w:r>
-      <w:r>
-        <w:rPr>
-          <w:lang w:val="pt-BR"/>
-        </w:rPr>
-        <w:t>as informações de</w:t>
-      </w:r>
-      <w:r>
-        <w:rPr>
-          <w:lang w:val="pt-BR"/>
-        </w:rPr>
-        <w:t xml:space="preserve"> animal na plataforma, o Usuário Parceiro </w:t>
-      </w:r>
-      <w:r>
-        <w:rPr>
-          <w:lang w:val="pt-BR"/>
-        </w:rPr>
-        <w:t>visualizará a mesma janela de cadastro e modificará a informação que precisa.</w:t>
+        <w:t xml:space="preserve"> cadastrados</w:t>
+      </w:r>
+      <w:r>
+        <w:rPr>
+          <w:lang w:val="pt-BR"/>
+        </w:rPr>
+        <w:t xml:space="preserve"> quando desejar. Ao modificar as informações de animal na plataforma, o Usuário Parceiro visualizará a mesma janela de cadastro e modificará a informação que precisa.</w:t>
       </w:r>
     </w:p>
     <w:p>
@@ -5753,42 +6918,32 @@
       <w:pPr>
         <w:pStyle w:val="Ttulo3"/>
       </w:pPr>
-      <w:r>
-        <w:t>remover</w:t>
-      </w:r>
-      <w:r>
-        <w:t xml:space="preserve"> ANIMAL CADASTRADO</w:t>
-      </w:r>
-    </w:p>
-    <w:p>
-      <w:pPr>
-        <w:rPr>
-          <w:lang w:val="pt-BR"/>
-        </w:rPr>
-      </w:pPr>
-      <w:r>
-        <w:rPr>
-          <w:lang w:val="pt-BR"/>
-        </w:rPr>
-        <w:t>Um Usuário Parceiro poderá</w:t>
-      </w:r>
-      <w:r>
-        <w:rPr>
-          <w:lang w:val="pt-BR"/>
-        </w:rPr>
-        <w:t xml:space="preserve"> remover um </w:t>
-      </w:r>
-      <w:r>
-        <w:rPr>
-          <w:lang w:val="pt-BR"/>
-        </w:rPr>
-        <w:t>de seus animais cadastrados</w:t>
-      </w:r>
-      <w:r>
-        <w:rPr>
-          <w:lang w:val="pt-BR"/>
-        </w:rPr>
-        <w:t xml:space="preserve"> quando desejar.</w:t>
+      <w:bookmarkStart w:id="40" w:name="_Toc74509615"/>
+      <w:r>
+        <w:rPr>
+          <w:caps w:val="0"/>
+        </w:rPr>
+        <w:t>Remover animal cadastrado</w:t>
+      </w:r>
+      <w:bookmarkEnd w:id="40"/>
+    </w:p>
+    <w:p>
+      <w:pPr>
+        <w:rPr>
+          <w:lang w:val="pt-BR"/>
+        </w:rPr>
+      </w:pPr>
+      <w:r>
+        <w:rPr>
+          <w:lang w:val="pt-BR"/>
+        </w:rPr>
+        <w:t xml:space="preserve">Um Usuário Parceiro poderá remover um </w:t>
+      </w:r>
+      <w:r>
+        <w:rPr>
+          <w:lang w:val="pt-BR"/>
+        </w:rPr>
+        <w:t>de seus animais cadastrados quando desejar.</w:t>
       </w:r>
     </w:p>
     <w:p>
@@ -5805,27 +6960,32 @@
           <w:lang w:val="pt-BR"/>
         </w:rPr>
       </w:pPr>
-      <w:r>
-        <w:rPr>
-          <w:lang w:val="pt-BR"/>
-        </w:rPr>
-        <w:t>VISIBILIDADE DOS ANIMAIS</w:t>
-      </w:r>
-      <w:bookmarkEnd w:id="27"/>
+      <w:bookmarkStart w:id="41" w:name="_Toc74509616"/>
+      <w:r>
+        <w:rPr>
+          <w:lang w:val="pt-BR"/>
+        </w:rPr>
+        <w:t>Visibilidade dos animais</w:t>
+      </w:r>
+      <w:bookmarkEnd w:id="41"/>
     </w:p>
     <w:p>
       <w:pPr>
         <w:pStyle w:val="Ttulo3"/>
       </w:pPr>
-      <w:bookmarkStart w:id="28" w:name="_Toc74501883"/>
-      <w:r>
-        <w:t>VISUALIZAÇÃO PADRÃO</w:t>
-      </w:r>
-      <w:bookmarkEnd w:id="28"/>
-    </w:p>
-    <w:p>
-      <w:pPr>
-        <w:rPr>
+      <w:bookmarkStart w:id="42" w:name="_Toc74509617"/>
+      <w:r>
+        <w:rPr>
+          <w:caps w:val="0"/>
+        </w:rPr>
+        <w:t>Visualização padrão</w:t>
+      </w:r>
+      <w:bookmarkEnd w:id="42"/>
+    </w:p>
+    <w:p>
+      <w:pPr>
+        <w:rPr>
+          <w:u w:val="single"/>
           <w:lang w:val="pt-BR"/>
         </w:rPr>
       </w:pPr>
@@ -5837,8 +6997,8 @@
       </w:r>
     </w:p>
     <w:sectPr>
-      <w:headerReference w:type="default" r:id="rId8"/>
-      <w:footerReference w:type="default" r:id="rId9"/>
+      <w:headerReference w:type="default" r:id="rId9"/>
+      <w:footerReference w:type="default" r:id="rId10"/>
       <w:pgSz w:w="12240" w:h="15840" w:code="1"/>
       <w:pgMar w:top="1417" w:right="1440" w:bottom="1417" w:left="1440" w:header="720" w:footer="720" w:gutter="0"/>
       <w:cols w:space="720"/>
@@ -5848,7 +7008,7 @@
 </file>
 
 <file path=word/endnotes.xml><?xml version="1.0" encoding="utf-8"?>
-<w:endnotes xmlns:wpc="http://schemas.microsoft.com/office/word/2010/wordprocessingCanvas" xmlns:cx="http://schemas.microsoft.com/office/drawing/2014/chartex" xmlns:cx1="http://schemas.microsoft.com/office/drawing/2015/9/8/chartex" xmlns:cx2="http://schemas.microsoft.com/office/drawing/2015/10/21/chartex" xmlns:cx3="http://schemas.microsoft.com/office/drawing/2016/5/9/chartex" xmlns:cx4="http://schemas.microsoft.com/office/drawing/2016/5/10/chartex" xmlns:cx5="http://schemas.microsoft.com/office/drawing/2016/5/11/chartex" xmlns:cx6="http://schemas.microsoft.com/office/drawing/2016/5/12/chartex" xmlns:cx7="http://schemas.microsoft.com/office/drawing/2016/5/13/chartex" xmlns:cx8="http://schemas.microsoft.com/office/drawing/2016/5/14/chartex" xmlns:mc="http://schemas.openxmlformats.org/markup-compatibility/2006" xmlns:aink="http://schemas.microsoft.com/office/drawing/2016/ink" xmlns:am3d="http://schemas.microsoft.com/office/drawing/2017/model3d" xmlns:o="urn:schemas-microsoft-com:office:office" xmlns:r="http://schemas.openxmlformats.org/officeDocument/2006/relationships" xmlns:m="http://schemas.openxmlformats.org/officeDocument/2006/math" xmlns:v="urn:schemas-microsoft-com:vml" xmlns:wp14="http://schemas.microsoft.com/office/word/2010/wordprocessingDrawing" xmlns:wp="http://schemas.openxmlformats.org/drawingml/2006/wordprocessingDrawing" xmlns:w10="urn:schemas-microsoft-com:office:word" xmlns:w="http://schemas.openxmlformats.org/wordprocessingml/2006/main" xmlns:w14="http://schemas.microsoft.com/office/word/2010/wordml" xmlns:w15="http://schemas.microsoft.com/office/word/2012/wordml" xmlns:w16cex="http://schemas.microsoft.com/office/word/2018/wordml/cex" xmlns:w16cid="http://schemas.microsoft.com/office/word/2016/wordml/cid" xmlns:w16="http://schemas.microsoft.com/office/word/2018/wordml" xmlns:w16se="http://schemas.microsoft.com/office/word/2015/wordml/symex" xmlns:wpg="http://schemas.microsoft.com/office/word/2010/wordprocessingGroup" xmlns:wpi="http://schemas.microsoft.com/office/word/2010/wordprocessingInk" xmlns:wne="http://schemas.microsoft.com/office/word/2006/wordml" xmlns:wps="http://schemas.microsoft.com/office/word/2010/wordprocessingShape" mc:Ignorable="w14 w15 w16se w16cid w16 w16cex wp14">
+<w:endnotes xmlns:wpc="http://schemas.microsoft.com/office/word/2010/wordprocessingCanvas" xmlns:cx="http://schemas.microsoft.com/office/drawing/2014/chartex" xmlns:cx1="http://schemas.microsoft.com/office/drawing/2015/9/8/chartex" xmlns:mc="http://schemas.openxmlformats.org/markup-compatibility/2006" xmlns:o="urn:schemas-microsoft-com:office:office" xmlns:r="http://schemas.openxmlformats.org/officeDocument/2006/relationships" xmlns:m="http://schemas.openxmlformats.org/officeDocument/2006/math" xmlns:v="urn:schemas-microsoft-com:vml" xmlns:wp14="http://schemas.microsoft.com/office/word/2010/wordprocessingDrawing" xmlns:wp="http://schemas.openxmlformats.org/drawingml/2006/wordprocessingDrawing" xmlns:w10="urn:schemas-microsoft-com:office:word" xmlns:w="http://schemas.openxmlformats.org/wordprocessingml/2006/main" xmlns:w14="http://schemas.microsoft.com/office/word/2010/wordml" xmlns:w15="http://schemas.microsoft.com/office/word/2012/wordml" xmlns:w16se="http://schemas.microsoft.com/office/word/2015/wordml/symex" xmlns:wpg="http://schemas.microsoft.com/office/word/2010/wordprocessingGroup" xmlns:wpi="http://schemas.microsoft.com/office/word/2010/wordprocessingInk" xmlns:wne="http://schemas.microsoft.com/office/word/2006/wordml" xmlns:wps="http://schemas.microsoft.com/office/word/2010/wordprocessingShape" mc:Ignorable="w14 w15 w16se wp14">
   <w:endnote w:type="separator" w:id="-1">
     <w:p>
       <w:r>
@@ -5867,7 +7027,7 @@
 </file>
 
 <file path=word/footer1.xml><?xml version="1.0" encoding="utf-8"?>
-<w:ftr xmlns:wpc="http://schemas.microsoft.com/office/word/2010/wordprocessingCanvas" xmlns:cx="http://schemas.microsoft.com/office/drawing/2014/chartex" xmlns:cx1="http://schemas.microsoft.com/office/drawing/2015/9/8/chartex" xmlns:cx2="http://schemas.microsoft.com/office/drawing/2015/10/21/chartex" xmlns:cx3="http://schemas.microsoft.com/office/drawing/2016/5/9/chartex" xmlns:cx4="http://schemas.microsoft.com/office/drawing/2016/5/10/chartex" xmlns:cx5="http://schemas.microsoft.com/office/drawing/2016/5/11/chartex" xmlns:cx6="http://schemas.microsoft.com/office/drawing/2016/5/12/chartex" xmlns:cx7="http://schemas.microsoft.com/office/drawing/2016/5/13/chartex" xmlns:cx8="http://schemas.microsoft.com/office/drawing/2016/5/14/chartex" xmlns:mc="http://schemas.openxmlformats.org/markup-compatibility/2006" xmlns:aink="http://schemas.microsoft.com/office/drawing/2016/ink" xmlns:am3d="http://schemas.microsoft.com/office/drawing/2017/model3d" xmlns:o="urn:schemas-microsoft-com:office:office" xmlns:r="http://schemas.openxmlformats.org/officeDocument/2006/relationships" xmlns:m="http://schemas.openxmlformats.org/officeDocument/2006/math" xmlns:v="urn:schemas-microsoft-com:vml" xmlns:wp14="http://schemas.microsoft.com/office/word/2010/wordprocessingDrawing" xmlns:wp="http://schemas.openxmlformats.org/drawingml/2006/wordprocessingDrawing" xmlns:w10="urn:schemas-microsoft-com:office:word" xmlns:w="http://schemas.openxmlformats.org/wordprocessingml/2006/main" xmlns:w14="http://schemas.microsoft.com/office/word/2010/wordml" xmlns:w15="http://schemas.microsoft.com/office/word/2012/wordml" xmlns:w16cex="http://schemas.microsoft.com/office/word/2018/wordml/cex" xmlns:w16cid="http://schemas.microsoft.com/office/word/2016/wordml/cid" xmlns:w16="http://schemas.microsoft.com/office/word/2018/wordml" xmlns:w16se="http://schemas.microsoft.com/office/word/2015/wordml/symex" xmlns:wpg="http://schemas.microsoft.com/office/word/2010/wordprocessingGroup" xmlns:wpi="http://schemas.microsoft.com/office/word/2010/wordprocessingInk" xmlns:wne="http://schemas.microsoft.com/office/word/2006/wordml" xmlns:wps="http://schemas.microsoft.com/office/word/2010/wordprocessingShape" mc:Ignorable="w14 w15 w16se w16cid w16 w16cex wp14">
+<w:ftr xmlns:wpc="http://schemas.microsoft.com/office/word/2010/wordprocessingCanvas" xmlns:cx="http://schemas.microsoft.com/office/drawing/2014/chartex" xmlns:cx1="http://schemas.microsoft.com/office/drawing/2015/9/8/chartex" xmlns:mc="http://schemas.openxmlformats.org/markup-compatibility/2006" xmlns:o="urn:schemas-microsoft-com:office:office" xmlns:r="http://schemas.openxmlformats.org/officeDocument/2006/relationships" xmlns:m="http://schemas.openxmlformats.org/officeDocument/2006/math" xmlns:v="urn:schemas-microsoft-com:vml" xmlns:wp14="http://schemas.microsoft.com/office/word/2010/wordprocessingDrawing" xmlns:wp="http://schemas.openxmlformats.org/drawingml/2006/wordprocessingDrawing" xmlns:w10="urn:schemas-microsoft-com:office:word" xmlns:w="http://schemas.openxmlformats.org/wordprocessingml/2006/main" xmlns:w14="http://schemas.microsoft.com/office/word/2010/wordml" xmlns:w15="http://schemas.microsoft.com/office/word/2012/wordml" xmlns:w16se="http://schemas.microsoft.com/office/word/2015/wordml/symex" xmlns:wpg="http://schemas.microsoft.com/office/word/2010/wordprocessingGroup" xmlns:wpi="http://schemas.microsoft.com/office/word/2010/wordprocessingInk" xmlns:wne="http://schemas.microsoft.com/office/word/2006/wordml" xmlns:wps="http://schemas.microsoft.com/office/word/2010/wordprocessingShape" mc:Ignorable="w14 w15 w16se wp14">
   <w:tbl>
     <w:tblPr>
       <w:tblW w:w="0" w:type="auto"/>
@@ -6000,7 +7160,7 @@
               <w:noProof/>
               <w:lang w:val="pt-BR"/>
             </w:rPr>
-            <w:t>5</w:t>
+            <w:t>7</w:t>
           </w:r>
           <w:r>
             <w:rPr>
@@ -6022,7 +7182,7 @@
 </file>
 
 <file path=word/footnotes.xml><?xml version="1.0" encoding="utf-8"?>
-<w:footnotes xmlns:wpc="http://schemas.microsoft.com/office/word/2010/wordprocessingCanvas" xmlns:cx="http://schemas.microsoft.com/office/drawing/2014/chartex" xmlns:cx1="http://schemas.microsoft.com/office/drawing/2015/9/8/chartex" xmlns:cx2="http://schemas.microsoft.com/office/drawing/2015/10/21/chartex" xmlns:cx3="http://schemas.microsoft.com/office/drawing/2016/5/9/chartex" xmlns:cx4="http://schemas.microsoft.com/office/drawing/2016/5/10/chartex" xmlns:cx5="http://schemas.microsoft.com/office/drawing/2016/5/11/chartex" xmlns:cx6="http://schemas.microsoft.com/office/drawing/2016/5/12/chartex" xmlns:cx7="http://schemas.microsoft.com/office/drawing/2016/5/13/chartex" xmlns:cx8="http://schemas.microsoft.com/office/drawing/2016/5/14/chartex" xmlns:mc="http://schemas.openxmlformats.org/markup-compatibility/2006" xmlns:aink="http://schemas.microsoft.com/office/drawing/2016/ink" xmlns:am3d="http://schemas.microsoft.com/office/drawing/2017/model3d" xmlns:o="urn:schemas-microsoft-com:office:office" xmlns:r="http://schemas.openxmlformats.org/officeDocument/2006/relationships" xmlns:m="http://schemas.openxmlformats.org/officeDocument/2006/math" xmlns:v="urn:schemas-microsoft-com:vml" xmlns:wp14="http://schemas.microsoft.com/office/word/2010/wordprocessingDrawing" xmlns:wp="http://schemas.openxmlformats.org/drawingml/2006/wordprocessingDrawing" xmlns:w10="urn:schemas-microsoft-com:office:word" xmlns:w="http://schemas.openxmlformats.org/wordprocessingml/2006/main" xmlns:w14="http://schemas.microsoft.com/office/word/2010/wordml" xmlns:w15="http://schemas.microsoft.com/office/word/2012/wordml" xmlns:w16cex="http://schemas.microsoft.com/office/word/2018/wordml/cex" xmlns:w16cid="http://schemas.microsoft.com/office/word/2016/wordml/cid" xmlns:w16="http://schemas.microsoft.com/office/word/2018/wordml" xmlns:w16se="http://schemas.microsoft.com/office/word/2015/wordml/symex" xmlns:wpg="http://schemas.microsoft.com/office/word/2010/wordprocessingGroup" xmlns:wpi="http://schemas.microsoft.com/office/word/2010/wordprocessingInk" xmlns:wne="http://schemas.microsoft.com/office/word/2006/wordml" xmlns:wps="http://schemas.microsoft.com/office/word/2010/wordprocessingShape" mc:Ignorable="w14 w15 w16se w16cid w16 w16cex wp14">
+<w:footnotes xmlns:wpc="http://schemas.microsoft.com/office/word/2010/wordprocessingCanvas" xmlns:cx="http://schemas.microsoft.com/office/drawing/2014/chartex" xmlns:cx1="http://schemas.microsoft.com/office/drawing/2015/9/8/chartex" xmlns:mc="http://schemas.openxmlformats.org/markup-compatibility/2006" xmlns:o="urn:schemas-microsoft-com:office:office" xmlns:r="http://schemas.openxmlformats.org/officeDocument/2006/relationships" xmlns:m="http://schemas.openxmlformats.org/officeDocument/2006/math" xmlns:v="urn:schemas-microsoft-com:vml" xmlns:wp14="http://schemas.microsoft.com/office/word/2010/wordprocessingDrawing" xmlns:wp="http://schemas.openxmlformats.org/drawingml/2006/wordprocessingDrawing" xmlns:w10="urn:schemas-microsoft-com:office:word" xmlns:w="http://schemas.openxmlformats.org/wordprocessingml/2006/main" xmlns:w14="http://schemas.microsoft.com/office/word/2010/wordml" xmlns:w15="http://schemas.microsoft.com/office/word/2012/wordml" xmlns:w16se="http://schemas.microsoft.com/office/word/2015/wordml/symex" xmlns:wpg="http://schemas.microsoft.com/office/word/2010/wordprocessingGroup" xmlns:wpi="http://schemas.microsoft.com/office/word/2010/wordprocessingInk" xmlns:wne="http://schemas.microsoft.com/office/word/2006/wordml" xmlns:wps="http://schemas.microsoft.com/office/word/2010/wordprocessingShape" mc:Ignorable="w14 w15 w16se wp14">
   <w:footnote w:type="separator" w:id="-1">
     <w:p>
       <w:r>
@@ -6041,7 +7201,7 @@
 </file>
 
 <file path=word/header1.xml><?xml version="1.0" encoding="utf-8"?>
-<w:hdr xmlns:wpc="http://schemas.microsoft.com/office/word/2010/wordprocessingCanvas" xmlns:cx="http://schemas.microsoft.com/office/drawing/2014/chartex" xmlns:cx1="http://schemas.microsoft.com/office/drawing/2015/9/8/chartex" xmlns:cx2="http://schemas.microsoft.com/office/drawing/2015/10/21/chartex" xmlns:cx3="http://schemas.microsoft.com/office/drawing/2016/5/9/chartex" xmlns:cx4="http://schemas.microsoft.com/office/drawing/2016/5/10/chartex" xmlns:cx5="http://schemas.microsoft.com/office/drawing/2016/5/11/chartex" xmlns:cx6="http://schemas.microsoft.com/office/drawing/2016/5/12/chartex" xmlns:cx7="http://schemas.microsoft.com/office/drawing/2016/5/13/chartex" xmlns:cx8="http://schemas.microsoft.com/office/drawing/2016/5/14/chartex" xmlns:mc="http://schemas.openxmlformats.org/markup-compatibility/2006" xmlns:aink="http://schemas.microsoft.com/office/drawing/2016/ink" xmlns:am3d="http://schemas.microsoft.com/office/drawing/2017/model3d" xmlns:o="urn:schemas-microsoft-com:office:office" xmlns:r="http://schemas.openxmlformats.org/officeDocument/2006/relationships" xmlns:m="http://schemas.openxmlformats.org/officeDocument/2006/math" xmlns:v="urn:schemas-microsoft-com:vml" xmlns:wp14="http://schemas.microsoft.com/office/word/2010/wordprocessingDrawing" xmlns:wp="http://schemas.openxmlformats.org/drawingml/2006/wordprocessingDrawing" xmlns:w10="urn:schemas-microsoft-com:office:word" xmlns:w="http://schemas.openxmlformats.org/wordprocessingml/2006/main" xmlns:w14="http://schemas.microsoft.com/office/word/2010/wordml" xmlns:w15="http://schemas.microsoft.com/office/word/2012/wordml" xmlns:w16cex="http://schemas.microsoft.com/office/word/2018/wordml/cex" xmlns:w16cid="http://schemas.microsoft.com/office/word/2016/wordml/cid" xmlns:w16="http://schemas.microsoft.com/office/word/2018/wordml" xmlns:w16se="http://schemas.microsoft.com/office/word/2015/wordml/symex" xmlns:wpg="http://schemas.microsoft.com/office/word/2010/wordprocessingGroup" xmlns:wpi="http://schemas.microsoft.com/office/word/2010/wordprocessingInk" xmlns:wne="http://schemas.microsoft.com/office/word/2006/wordml" xmlns:wps="http://schemas.microsoft.com/office/word/2010/wordprocessingShape" mc:Ignorable="w14 w15 w16se w16cid w16 w16cex wp14">
+<w:hdr xmlns:wpc="http://schemas.microsoft.com/office/word/2010/wordprocessingCanvas" xmlns:cx="http://schemas.microsoft.com/office/drawing/2014/chartex" xmlns:cx1="http://schemas.microsoft.com/office/drawing/2015/9/8/chartex" xmlns:mc="http://schemas.openxmlformats.org/markup-compatibility/2006" xmlns:o="urn:schemas-microsoft-com:office:office" xmlns:r="http://schemas.openxmlformats.org/officeDocument/2006/relationships" xmlns:m="http://schemas.openxmlformats.org/officeDocument/2006/math" xmlns:v="urn:schemas-microsoft-com:vml" xmlns:wp14="http://schemas.microsoft.com/office/word/2010/wordprocessingDrawing" xmlns:wp="http://schemas.openxmlformats.org/drawingml/2006/wordprocessingDrawing" xmlns:w10="urn:schemas-microsoft-com:office:word" xmlns:w="http://schemas.openxmlformats.org/wordprocessingml/2006/main" xmlns:w14="http://schemas.microsoft.com/office/word/2010/wordml" xmlns:w15="http://schemas.microsoft.com/office/word/2012/wordml" xmlns:w16se="http://schemas.microsoft.com/office/word/2015/wordml/symex" xmlns:wpg="http://schemas.microsoft.com/office/word/2010/wordprocessingGroup" xmlns:wpi="http://schemas.microsoft.com/office/word/2010/wordprocessingInk" xmlns:wne="http://schemas.microsoft.com/office/word/2006/wordml" xmlns:wps="http://schemas.microsoft.com/office/word/2010/wordprocessingShape" mc:Ignorable="w14 w15 w16se wp14">
   <w:p>
     <w:pPr>
       <w:rPr>
@@ -6102,7 +7262,7 @@
 </file>
 
 <file path=word/header2.xml><?xml version="1.0" encoding="utf-8"?>
-<w:hdr xmlns:wpc="http://schemas.microsoft.com/office/word/2010/wordprocessingCanvas" xmlns:cx="http://schemas.microsoft.com/office/drawing/2014/chartex" xmlns:cx1="http://schemas.microsoft.com/office/drawing/2015/9/8/chartex" xmlns:cx2="http://schemas.microsoft.com/office/drawing/2015/10/21/chartex" xmlns:cx3="http://schemas.microsoft.com/office/drawing/2016/5/9/chartex" xmlns:cx4="http://schemas.microsoft.com/office/drawing/2016/5/10/chartex" xmlns:cx5="http://schemas.microsoft.com/office/drawing/2016/5/11/chartex" xmlns:cx6="http://schemas.microsoft.com/office/drawing/2016/5/12/chartex" xmlns:cx7="http://schemas.microsoft.com/office/drawing/2016/5/13/chartex" xmlns:cx8="http://schemas.microsoft.com/office/drawing/2016/5/14/chartex" xmlns:mc="http://schemas.openxmlformats.org/markup-compatibility/2006" xmlns:aink="http://schemas.microsoft.com/office/drawing/2016/ink" xmlns:am3d="http://schemas.microsoft.com/office/drawing/2017/model3d" xmlns:o="urn:schemas-microsoft-com:office:office" xmlns:r="http://schemas.openxmlformats.org/officeDocument/2006/relationships" xmlns:m="http://schemas.openxmlformats.org/officeDocument/2006/math" xmlns:v="urn:schemas-microsoft-com:vml" xmlns:wp14="http://schemas.microsoft.com/office/word/2010/wordprocessingDrawing" xmlns:wp="http://schemas.openxmlformats.org/drawingml/2006/wordprocessingDrawing" xmlns:w10="urn:schemas-microsoft-com:office:word" xmlns:w="http://schemas.openxmlformats.org/wordprocessingml/2006/main" xmlns:w14="http://schemas.microsoft.com/office/word/2010/wordml" xmlns:w15="http://schemas.microsoft.com/office/word/2012/wordml" xmlns:w16cex="http://schemas.microsoft.com/office/word/2018/wordml/cex" xmlns:w16cid="http://schemas.microsoft.com/office/word/2016/wordml/cid" xmlns:w16="http://schemas.microsoft.com/office/word/2018/wordml" xmlns:w16se="http://schemas.microsoft.com/office/word/2015/wordml/symex" xmlns:wpg="http://schemas.microsoft.com/office/word/2010/wordprocessingGroup" xmlns:wpi="http://schemas.microsoft.com/office/word/2010/wordprocessingInk" xmlns:wne="http://schemas.microsoft.com/office/word/2006/wordml" xmlns:wps="http://schemas.microsoft.com/office/word/2010/wordprocessingShape" mc:Ignorable="w14 w15 w16se w16cid w16 w16cex wp14">
+<w:hdr xmlns:wpc="http://schemas.microsoft.com/office/word/2010/wordprocessingCanvas" xmlns:cx="http://schemas.microsoft.com/office/drawing/2014/chartex" xmlns:cx1="http://schemas.microsoft.com/office/drawing/2015/9/8/chartex" xmlns:mc="http://schemas.openxmlformats.org/markup-compatibility/2006" xmlns:o="urn:schemas-microsoft-com:office:office" xmlns:r="http://schemas.openxmlformats.org/officeDocument/2006/relationships" xmlns:m="http://schemas.openxmlformats.org/officeDocument/2006/math" xmlns:v="urn:schemas-microsoft-com:vml" xmlns:wp14="http://schemas.microsoft.com/office/word/2010/wordprocessingDrawing" xmlns:wp="http://schemas.openxmlformats.org/drawingml/2006/wordprocessingDrawing" xmlns:w10="urn:schemas-microsoft-com:office:word" xmlns:w="http://schemas.openxmlformats.org/wordprocessingml/2006/main" xmlns:w14="http://schemas.microsoft.com/office/word/2010/wordml" xmlns:w15="http://schemas.microsoft.com/office/word/2012/wordml" xmlns:w16se="http://schemas.microsoft.com/office/word/2015/wordml/symex" xmlns:wpg="http://schemas.microsoft.com/office/word/2010/wordprocessingGroup" xmlns:wpi="http://schemas.microsoft.com/office/word/2010/wordprocessingInk" xmlns:wne="http://schemas.microsoft.com/office/word/2006/wordml" xmlns:wps="http://schemas.microsoft.com/office/word/2010/wordprocessingShape" mc:Ignorable="w14 w15 w16se wp14">
   <w:tbl>
     <w:tblPr>
       <w:tblW w:w="0" w:type="auto"/>
@@ -6288,11 +7448,11 @@
 </file>
 
 <file path=word/numbering.xml><?xml version="1.0" encoding="utf-8"?>
-<w:numbering xmlns:wpc="http://schemas.microsoft.com/office/word/2010/wordprocessingCanvas" xmlns:cx="http://schemas.microsoft.com/office/drawing/2014/chartex" xmlns:cx1="http://schemas.microsoft.com/office/drawing/2015/9/8/chartex" xmlns:cx2="http://schemas.microsoft.com/office/drawing/2015/10/21/chartex" xmlns:cx3="http://schemas.microsoft.com/office/drawing/2016/5/9/chartex" xmlns:cx4="http://schemas.microsoft.com/office/drawing/2016/5/10/chartex" xmlns:cx5="http://schemas.microsoft.com/office/drawing/2016/5/11/chartex" xmlns:cx6="http://schemas.microsoft.com/office/drawing/2016/5/12/chartex" xmlns:cx7="http://schemas.microsoft.com/office/drawing/2016/5/13/chartex" xmlns:cx8="http://schemas.microsoft.com/office/drawing/2016/5/14/chartex" xmlns:mc="http://schemas.openxmlformats.org/markup-compatibility/2006" xmlns:aink="http://schemas.microsoft.com/office/drawing/2016/ink" xmlns:am3d="http://schemas.microsoft.com/office/drawing/2017/model3d" xmlns:o="urn:schemas-microsoft-com:office:office" xmlns:r="http://schemas.openxmlformats.org/officeDocument/2006/relationships" xmlns:m="http://schemas.openxmlformats.org/officeDocument/2006/math" xmlns:v="urn:schemas-microsoft-com:vml" xmlns:wp14="http://schemas.microsoft.com/office/word/2010/wordprocessingDrawing" xmlns:wp="http://schemas.openxmlformats.org/drawingml/2006/wordprocessingDrawing" xmlns:w10="urn:schemas-microsoft-com:office:word" xmlns:w="http://schemas.openxmlformats.org/wordprocessingml/2006/main" xmlns:w14="http://schemas.microsoft.com/office/word/2010/wordml" xmlns:w15="http://schemas.microsoft.com/office/word/2012/wordml" xmlns:w16cex="http://schemas.microsoft.com/office/word/2018/wordml/cex" xmlns:w16cid="http://schemas.microsoft.com/office/word/2016/wordml/cid" xmlns:w16="http://schemas.microsoft.com/office/word/2018/wordml" xmlns:w16se="http://schemas.microsoft.com/office/word/2015/wordml/symex" xmlns:wpg="http://schemas.microsoft.com/office/word/2010/wordprocessingGroup" xmlns:wpi="http://schemas.microsoft.com/office/word/2010/wordprocessingInk" xmlns:wne="http://schemas.microsoft.com/office/word/2006/wordml" xmlns:wps="http://schemas.microsoft.com/office/word/2010/wordprocessingShape" mc:Ignorable="w14 w15 w16se w16cid w16 w16cex wp14">
+<w:numbering xmlns:wpc="http://schemas.microsoft.com/office/word/2010/wordprocessingCanvas" xmlns:cx="http://schemas.microsoft.com/office/drawing/2014/chartex" xmlns:cx1="http://schemas.microsoft.com/office/drawing/2015/9/8/chartex" xmlns:mc="http://schemas.openxmlformats.org/markup-compatibility/2006" xmlns:o="urn:schemas-microsoft-com:office:office" xmlns:r="http://schemas.openxmlformats.org/officeDocument/2006/relationships" xmlns:m="http://schemas.openxmlformats.org/officeDocument/2006/math" xmlns:v="urn:schemas-microsoft-com:vml" xmlns:wp14="http://schemas.microsoft.com/office/word/2010/wordprocessingDrawing" xmlns:wp="http://schemas.openxmlformats.org/drawingml/2006/wordprocessingDrawing" xmlns:w10="urn:schemas-microsoft-com:office:word" xmlns:w="http://schemas.openxmlformats.org/wordprocessingml/2006/main" xmlns:w14="http://schemas.microsoft.com/office/word/2010/wordml" xmlns:w15="http://schemas.microsoft.com/office/word/2012/wordml" xmlns:w16se="http://schemas.microsoft.com/office/word/2015/wordml/symex" xmlns:wpg="http://schemas.microsoft.com/office/word/2010/wordprocessingGroup" xmlns:wpi="http://schemas.microsoft.com/office/word/2010/wordprocessingInk" xmlns:wne="http://schemas.microsoft.com/office/word/2006/wordml" xmlns:wps="http://schemas.microsoft.com/office/word/2010/wordprocessingShape" mc:Ignorable="w14 w15 w16se wp14">
   <w:abstractNum w:abstractNumId="0" w15:restartNumberingAfterBreak="0">
     <w:nsid w:val="FFFFFFFB"/>
     <w:multiLevelType w:val="multilevel"/>
-    <w:tmpl w:val="BBECED6A"/>
+    <w:tmpl w:val="34DC27CC"/>
     <w:lvl w:ilvl="0">
       <w:start w:val="1"/>
       <w:numFmt w:val="decimal"/>
@@ -8250,7 +9410,7 @@
 </file>
 
 <file path=word/styles.xml><?xml version="1.0" encoding="utf-8"?>
-<w:styles xmlns:mc="http://schemas.openxmlformats.org/markup-compatibility/2006" xmlns:r="http://schemas.openxmlformats.org/officeDocument/2006/relationships" xmlns:w="http://schemas.openxmlformats.org/wordprocessingml/2006/main" xmlns:w14="http://schemas.microsoft.com/office/word/2010/wordml" xmlns:w15="http://schemas.microsoft.com/office/word/2012/wordml" xmlns:w16cex="http://schemas.microsoft.com/office/word/2018/wordml/cex" xmlns:w16cid="http://schemas.microsoft.com/office/word/2016/wordml/cid" xmlns:w16="http://schemas.microsoft.com/office/word/2018/wordml" xmlns:w16se="http://schemas.microsoft.com/office/word/2015/wordml/symex" mc:Ignorable="w14 w15 w16se w16cid w16 w16cex">
+<w:styles xmlns:mc="http://schemas.openxmlformats.org/markup-compatibility/2006" xmlns:r="http://schemas.openxmlformats.org/officeDocument/2006/relationships" xmlns:w="http://schemas.openxmlformats.org/wordprocessingml/2006/main" xmlns:w14="http://schemas.microsoft.com/office/word/2010/wordml" xmlns:w15="http://schemas.microsoft.com/office/word/2012/wordml" xmlns:w16se="http://schemas.microsoft.com/office/word/2015/wordml/symex" mc:Ignorable="w14 w15 w16se">
   <w:docDefaults>
     <w:rPrDefault>
       <w:rPr>
@@ -8260,7 +9420,7 @@
     </w:rPrDefault>
     <w:pPrDefault/>
   </w:docDefaults>
-  <w:latentStyles w:defLockedState="0" w:defUIPriority="99" w:defSemiHidden="0" w:defUnhideWhenUsed="0" w:defQFormat="0" w:count="376">
+  <w:latentStyles w:defLockedState="0" w:defUIPriority="99" w:defSemiHidden="0" w:defUnhideWhenUsed="0" w:defQFormat="0" w:count="371">
     <w:lsdException w:name="Normal" w:uiPriority="0" w:qFormat="1"/>
     <w:lsdException w:name="heading 1" w:uiPriority="9" w:qFormat="1"/>
     <w:lsdException w:name="heading 2" w:uiPriority="9" w:qFormat="1"/>
@@ -8632,11 +9792,6 @@
     <w:lsdException w:name="List Table 5 Dark Accent 6" w:uiPriority="50"/>
     <w:lsdException w:name="List Table 6 Colorful Accent 6" w:uiPriority="51"/>
     <w:lsdException w:name="List Table 7 Colorful Accent 6" w:uiPriority="52"/>
-    <w:lsdException w:name="Mention" w:semiHidden="1" w:unhideWhenUsed="1"/>
-    <w:lsdException w:name="Smart Hyperlink" w:semiHidden="1" w:unhideWhenUsed="1"/>
-    <w:lsdException w:name="Hashtag" w:semiHidden="1" w:unhideWhenUsed="1"/>
-    <w:lsdException w:name="Unresolved Mention" w:semiHidden="1" w:unhideWhenUsed="1"/>
-    <w:lsdException w:name="Smart Link" w:semiHidden="1" w:unhideWhenUsed="1"/>
   </w:latentStyles>
   <w:style w:type="paragraph" w:default="1" w:styleId="Normal">
     <w:name w:val="Normal"/>
@@ -9590,4 +10745,16 @@
     </a:ext>
   </a:extLst>
 </a:theme>
+</file>
+
+<file path=customXml/item1.xml><?xml version="1.0" encoding="utf-8"?>
+<b:Sources xmlns:b="http://schemas.openxmlformats.org/officeDocument/2006/bibliography" xmlns="http://schemas.openxmlformats.org/officeDocument/2006/bibliography" SelectedStyle="\IEEE2006OfficeOnline.xsl" StyleName="IEEE" Version="2006"/>
+</file>
+
+<file path=customXml/itemProps1.xml><?xml version="1.0" encoding="utf-8"?>
+<ds:datastoreItem xmlns:ds="http://schemas.openxmlformats.org/officeDocument/2006/customXml" ds:itemID="{8E01CC8F-757B-4639-A2AC-737576054899}">
+  <ds:schemaRefs>
+    <ds:schemaRef ds:uri="http://schemas.openxmlformats.org/officeDocument/2006/bibliography"/>
+  </ds:schemaRefs>
+</ds:datastoreItem>
 </file>
</xml_diff>